<commit_message>
PRE FINAL 	new file:   Actividades/Actividad_13/HOLAYEPIZ.txt 	new file:   Actividades/Actividad_13/datos.tmp 	new file:   Actividades/Actividad_14/KAGT_ACT14.cpp 	new file:   Actividades/Actividad_14/datos.dat 	new file:   Actividades/Actividad_14/junior.h 	new file:   Actividades/Actividad_14/test.cpp 	new file:   Documentacion/Anexos/Actividad_13/GTKA_RP13_PE_ANEXOS.docx 	new file:   Documentacion/Anexos/Actividad_13/GTKA_RP13_PE_ANEXOS.pdf 	deleted:    Documentacion/Reportes/Actividad_13/GTKA_RP12_PE.docx 	modified:   Documentacion/Reportes/Actividad_13/GTKA_RP13_PE.docx 	new file:   Documentacion/Reportes/Actividad_13/GTKA_RP13_PE.pdf 	deleted:    Documentacion/Reportes/Actividad_13/~$KA_RP13_PE.docx
</commit_message>
<xml_diff>
--- a/Documentacion/Reportes/Actividad_13/GTKA_RP13_PE.docx
+++ b/Documentacion/Reportes/Actividad_13/GTKA_RP13_PE.docx
@@ -646,7 +646,7 @@
                 <w:sz w:val="28"/>
                 <w:szCs w:val="28"/>
               </w:rPr>
-              <w:t>2</w:t>
+              <w:t>3</w:t>
             </w:r>
             <w:r>
               <w:rPr>
@@ -655,7 +655,7 @@
                 <w:sz w:val="28"/>
                 <w:szCs w:val="28"/>
               </w:rPr>
-              <w:t xml:space="preserve">   </w:t>
+              <w:t xml:space="preserve"> </w:t>
             </w:r>
             <w:r>
               <w:rPr>
@@ -1033,7 +1033,31 @@
               </w:rPr>
             </w:pPr>
             <w:r>
-              <w:t>La palabra clave typedef crea un alias "Punto" para la estructura "struct Punto", lo que facilita la declaración y uso de variables de tipo "Punto" en el código. Esta práctica implica la creación de un programa en el lenguaje de programación C que tenga la capacidad de generar el Identificador Único de Registro de Población (CURP) de cualquier individuo al ingresar únicamente los datos esenciales, tales como nombre, apellidos, fecha de nacimiento, entidad federativa y sexo. Este programa debe estar equipado para manejar excepciones y verificar la validez de los datos ingresados, asegurando así la integridad y precisión de la CURP generada. En resumen, las estructuras en C son una forma esencial de organizar y manipular datos complejos, y typedef es una característica útil para simplificar la declaración y uso de estructuras en el código.</w:t>
+              <w:t xml:space="preserve">La palabra clave </w:t>
+            </w:r>
+            <w:proofErr w:type="spellStart"/>
+            <w:r>
+              <w:t>typedef</w:t>
+            </w:r>
+            <w:proofErr w:type="spellEnd"/>
+            <w:r>
+              <w:t xml:space="preserve"> crea un alias "Punto" para la estructura "</w:t>
+            </w:r>
+            <w:proofErr w:type="spellStart"/>
+            <w:r>
+              <w:t>struct</w:t>
+            </w:r>
+            <w:proofErr w:type="spellEnd"/>
+            <w:r>
+              <w:t xml:space="preserve"> Punto", lo que facilita la declaración y uso de variables de tipo "Punto" en el código. Esta práctica implica la creación de un programa en el lenguaje de programación C que tenga la capacidad de generar el Identificador Único de Registro de Población (CURP) de cualquier individuo al ingresar únicamente los datos esenciales, tales como nombre, apellidos, fecha de nacimiento, entidad federativa y sexo. Este programa debe estar equipado para manejar excepciones y verificar la validez de los datos ingresados, asegurando así la integridad y precisión de la CURP generada. En resumen, las estructuras en C son una forma esencial de organizar y manipular datos complejos, y </w:t>
+            </w:r>
+            <w:proofErr w:type="spellStart"/>
+            <w:r>
+              <w:t>typedef</w:t>
+            </w:r>
+            <w:proofErr w:type="spellEnd"/>
+            <w:r>
+              <w:t xml:space="preserve"> es una característica útil para simplificar la declaración y uso de estructuras en el código.</w:t>
             </w:r>
           </w:p>
         </w:tc>
@@ -1205,8 +1229,16 @@
               <w:rPr>
                 <w:rFonts w:asciiTheme="majorHAnsi" w:hAnsiTheme="majorHAnsi" w:cstheme="majorHAnsi"/>
               </w:rPr>
-              <w:t>Uso de typedef</w:t>
-            </w:r>
+              <w:t xml:space="preserve">Uso de </w:t>
+            </w:r>
+            <w:proofErr w:type="spellStart"/>
+            <w:r>
+              <w:rPr>
+                <w:rFonts w:asciiTheme="majorHAnsi" w:hAnsiTheme="majorHAnsi" w:cstheme="majorHAnsi"/>
+              </w:rPr>
+              <w:t>typedef</w:t>
+            </w:r>
+            <w:proofErr w:type="spellEnd"/>
           </w:p>
           <w:p>
             <w:pPr>
@@ -1392,8 +1424,13 @@
             <w:pPr>
               <w:pStyle w:val="Normal1"/>
             </w:pPr>
-            <w:r>
-              <w:t>Structs:</w:t>
+            <w:proofErr w:type="spellStart"/>
+            <w:r>
+              <w:t>Structs</w:t>
+            </w:r>
+            <w:proofErr w:type="spellEnd"/>
+            <w:r>
+              <w:t>:</w:t>
             </w:r>
           </w:p>
           <w:p>
@@ -1447,8 +1484,13 @@
             <w:pPr>
               <w:pStyle w:val="Normal1"/>
             </w:pPr>
-            <w:r>
-              <w:t>Typedef:</w:t>
+            <w:proofErr w:type="spellStart"/>
+            <w:r>
+              <w:t>Typedef</w:t>
+            </w:r>
+            <w:proofErr w:type="spellEnd"/>
+            <w:r>
+              <w:t>:</w:t>
             </w:r>
           </w:p>
           <w:p>
@@ -1486,9 +1528,11 @@
             <w:pPr>
               <w:pStyle w:val="Normal1"/>
             </w:pPr>
+            <w:proofErr w:type="spellStart"/>
             <w:r>
               <w:t>Struct</w:t>
             </w:r>
+            <w:proofErr w:type="spellEnd"/>
           </w:p>
           <w:p>
             <w:pPr>
@@ -1608,804 +1652,28 @@
           </w:tcPr>
           <w:p>
             <w:pPr>
+              <w:pStyle w:val="Ttulo4"/>
+              <w:shd w:val="clear" w:color="auto" w:fill="FFFFFF"/>
+              <w:spacing w:before="0" w:after="0"/>
               <w:jc w:val="center"/>
-              <w:outlineLvl w:val="3"/>
-              <w:rPr>
-                <w:rFonts w:ascii="Open Sans" w:eastAsia="Times New Roman" w:hAnsi="Open Sans" w:cs="Open Sans"/>
-                <w:b/>
-                <w:bCs/>
+              <w:rPr>
+                <w:rFonts w:ascii="Open Sans" w:hAnsi="Open Sans" w:cs="Open Sans"/>
                 <w:color w:val="262626"/>
-                <w:sz w:val="28"/>
-                <w:szCs w:val="28"/>
-                <w:lang w:val="en-US"/>
-              </w:rPr>
-            </w:pPr>
-            <w:r>
-              <w:rPr>
-                <w:rFonts w:ascii="Arial" w:eastAsia="Times New Roman" w:hAnsi="Arial" w:cs="Arial"/>
-                <w:b/>
-                <w:bCs/>
-                <w:color w:val="0000FF"/>
-                <w:sz w:val="28"/>
-                <w:szCs w:val="28"/>
-                <w:lang w:val="en-US"/>
-              </w:rPr>
-              <w:t>PRÁCTICA 11</w:t>
-            </w:r>
-          </w:p>
-          <w:p>
-            <w:pPr>
-              <w:jc w:val="left"/>
-              <w:outlineLvl w:val="4"/>
-              <w:rPr>
-                <w:rFonts w:ascii="Arial" w:eastAsia="Times New Roman" w:hAnsi="Arial" w:cs="Arial"/>
-                <w:b/>
-                <w:bCs/>
-                <w:color w:val="000000"/>
-                <w:sz w:val="20"/>
-                <w:szCs w:val="20"/>
-              </w:rPr>
-            </w:pPr>
-            <w:r>
-              <w:rPr>
-                <w:rFonts w:ascii="Arial" w:eastAsia="Times New Roman" w:hAnsi="Arial" w:cs="Arial"/>
-                <w:b/>
-                <w:bCs/>
-                <w:color w:val="000000"/>
-                <w:sz w:val="20"/>
-                <w:szCs w:val="20"/>
-              </w:rPr>
-              <w:t>1.- Cargar Archivo : El programa deberá cargar el vector de registros desde el archivo</w:t>
-            </w:r>
-          </w:p>
-          <w:p>
-            <w:pPr>
-              <w:jc w:val="left"/>
-              <w:outlineLvl w:val="4"/>
-              <w:rPr>
-                <w:rFonts w:ascii="Arial" w:eastAsia="Times New Roman" w:hAnsi="Arial" w:cs="Arial"/>
-                <w:b/>
-                <w:bCs/>
-                <w:color w:val="000000"/>
-                <w:sz w:val="20"/>
-                <w:szCs w:val="20"/>
-              </w:rPr>
-            </w:pPr>
-            <w:r>
-              <w:rPr>
-                <w:rFonts w:ascii="Arial" w:eastAsia="Times New Roman" w:hAnsi="Arial" w:cs="Arial"/>
-                <w:b/>
-                <w:bCs/>
-                <w:color w:val="000000"/>
-                <w:sz w:val="20"/>
-                <w:szCs w:val="20"/>
-              </w:rPr>
-              <w:t>de texto (solo podrá cargarse una sola vez el archivo)</w:t>
-            </w:r>
-          </w:p>
-          <w:p>
-            <w:pPr>
-              <w:jc w:val="left"/>
-              <w:outlineLvl w:val="4"/>
-              <w:rPr>
-                <w:rFonts w:ascii="Arial" w:eastAsia="Times New Roman" w:hAnsi="Arial" w:cs="Arial"/>
-                <w:b/>
-                <w:bCs/>
-                <w:color w:val="000000"/>
-                <w:sz w:val="20"/>
-                <w:szCs w:val="20"/>
-              </w:rPr>
-            </w:pPr>
-            <w:r>
-              <w:rPr>
-                <w:rFonts w:ascii="Arial" w:eastAsia="Times New Roman" w:hAnsi="Arial" w:cs="Arial"/>
-                <w:b/>
-                <w:bCs/>
-                <w:color w:val="000000"/>
-                <w:sz w:val="20"/>
-                <w:szCs w:val="20"/>
-              </w:rPr>
-              <w:t>2.- Agregar : El programa deberá ser capaz de agregar un 10 registros al arreglo y al</w:t>
-            </w:r>
-          </w:p>
-          <w:p>
-            <w:pPr>
-              <w:jc w:val="left"/>
-              <w:outlineLvl w:val="4"/>
-              <w:rPr>
-                <w:rFonts w:ascii="Arial" w:eastAsia="Times New Roman" w:hAnsi="Arial" w:cs="Arial"/>
-                <w:b/>
-                <w:bCs/>
-                <w:color w:val="000000"/>
-                <w:sz w:val="20"/>
-                <w:szCs w:val="20"/>
-              </w:rPr>
-            </w:pPr>
-            <w:r>
-              <w:rPr>
-                <w:rFonts w:ascii="Arial" w:eastAsia="Times New Roman" w:hAnsi="Arial" w:cs="Arial"/>
-                <w:b/>
-                <w:bCs/>
-                <w:color w:val="000000"/>
-                <w:sz w:val="20"/>
-                <w:szCs w:val="20"/>
-              </w:rPr>
-              <w:t>final del archivo de texto. (Generar automáticamente los datos).</w:t>
-            </w:r>
-          </w:p>
-          <w:p>
-            <w:pPr>
-              <w:jc w:val="left"/>
-              <w:outlineLvl w:val="4"/>
-              <w:rPr>
-                <w:rFonts w:ascii="Arial" w:eastAsia="Times New Roman" w:hAnsi="Arial" w:cs="Arial"/>
-                <w:b/>
-                <w:bCs/>
-                <w:color w:val="000000"/>
-                <w:sz w:val="20"/>
-                <w:szCs w:val="20"/>
-              </w:rPr>
-            </w:pPr>
-            <w:r>
-              <w:rPr>
-                <w:rFonts w:ascii="Arial" w:eastAsia="Times New Roman" w:hAnsi="Arial" w:cs="Arial"/>
-                <w:b/>
-                <w:bCs/>
-                <w:color w:val="000000"/>
-                <w:sz w:val="20"/>
-                <w:szCs w:val="20"/>
-              </w:rPr>
-              <w:t>3.- Eliminar : El programa deberá buscar una matrícula en el vector por medio del</w:t>
-            </w:r>
-          </w:p>
-          <w:p>
-            <w:pPr>
-              <w:jc w:val="left"/>
-              <w:outlineLvl w:val="4"/>
-              <w:rPr>
-                <w:rFonts w:ascii="Arial" w:eastAsia="Times New Roman" w:hAnsi="Arial" w:cs="Arial"/>
-                <w:b/>
-                <w:bCs/>
-                <w:color w:val="000000"/>
-                <w:sz w:val="20"/>
-                <w:szCs w:val="20"/>
-              </w:rPr>
-            </w:pPr>
-            <w:r>
-              <w:rPr>
-                <w:rFonts w:ascii="Arial" w:eastAsia="Times New Roman" w:hAnsi="Arial" w:cs="Arial"/>
-                <w:b/>
-                <w:bCs/>
-                <w:color w:val="000000"/>
-                <w:sz w:val="20"/>
-                <w:szCs w:val="20"/>
-              </w:rPr>
-              <w:t>método de búsqueda más óptimo. Utilizar banderas para escoger el método más</w:t>
-            </w:r>
-          </w:p>
-          <w:p>
-            <w:pPr>
-              <w:jc w:val="left"/>
-              <w:outlineLvl w:val="4"/>
-              <w:rPr>
-                <w:rFonts w:ascii="Arial" w:eastAsia="Times New Roman" w:hAnsi="Arial" w:cs="Arial"/>
-                <w:b/>
-                <w:bCs/>
-                <w:color w:val="000000"/>
-                <w:sz w:val="20"/>
-                <w:szCs w:val="20"/>
-              </w:rPr>
-            </w:pPr>
-            <w:r>
-              <w:rPr>
-                <w:rFonts w:ascii="Arial" w:eastAsia="Times New Roman" w:hAnsi="Arial" w:cs="Arial"/>
-                <w:b/>
-                <w:bCs/>
-                <w:color w:val="000000"/>
-                <w:sz w:val="20"/>
-                <w:szCs w:val="20"/>
-              </w:rPr>
-              <w:t>adecuado., imprimir el registro y preguntar si se quiere eliminar el registro, (al cerrar el</w:t>
-            </w:r>
-          </w:p>
-          <w:p>
-            <w:pPr>
-              <w:jc w:val="left"/>
-              <w:outlineLvl w:val="4"/>
-              <w:rPr>
-                <w:rFonts w:ascii="Arial" w:eastAsia="Times New Roman" w:hAnsi="Arial" w:cs="Arial"/>
-                <w:b/>
-                <w:bCs/>
-                <w:color w:val="000000"/>
-                <w:sz w:val="20"/>
-                <w:szCs w:val="20"/>
-              </w:rPr>
-            </w:pPr>
-            <w:r>
-              <w:rPr>
-                <w:rFonts w:ascii="Arial" w:eastAsia="Times New Roman" w:hAnsi="Arial" w:cs="Arial"/>
-                <w:b/>
-                <w:bCs/>
-                <w:color w:val="000000"/>
-                <w:sz w:val="20"/>
-                <w:szCs w:val="20"/>
-              </w:rPr>
-              <w:t>programa se deberar agregar al archivo borrados el registro o registros eliminados, asi</w:t>
-            </w:r>
-          </w:p>
-          <w:p>
-            <w:pPr>
-              <w:jc w:val="left"/>
-              <w:outlineLvl w:val="4"/>
-              <w:rPr>
-                <w:rFonts w:ascii="Arial" w:eastAsia="Times New Roman" w:hAnsi="Arial" w:cs="Arial"/>
-                <w:b/>
-                <w:bCs/>
-                <w:color w:val="000000"/>
-                <w:sz w:val="20"/>
-                <w:szCs w:val="20"/>
-              </w:rPr>
-            </w:pPr>
-            <w:r>
-              <w:rPr>
-                <w:rFonts w:ascii="Arial" w:eastAsia="Times New Roman" w:hAnsi="Arial" w:cs="Arial"/>
-                <w:b/>
-                <w:bCs/>
-                <w:color w:val="000000"/>
-                <w:sz w:val="20"/>
-                <w:szCs w:val="20"/>
-              </w:rPr>
-              <w:t>se debera mantener dos archivos uno con datos validos y otro con los datos que se</w:t>
-            </w:r>
-          </w:p>
-          <w:p>
-            <w:pPr>
-              <w:jc w:val="left"/>
-              <w:outlineLvl w:val="4"/>
-              <w:rPr>
-                <w:rFonts w:ascii="Arial" w:eastAsia="Times New Roman" w:hAnsi="Arial" w:cs="Arial"/>
-                <w:b/>
-                <w:bCs/>
-                <w:color w:val="000000"/>
-                <w:sz w:val="20"/>
-                <w:szCs w:val="20"/>
-              </w:rPr>
-            </w:pPr>
-            <w:r>
-              <w:rPr>
-                <w:rFonts w:ascii="Arial" w:eastAsia="Times New Roman" w:hAnsi="Arial" w:cs="Arial"/>
-                <w:b/>
-                <w:bCs/>
-                <w:color w:val="000000"/>
-                <w:sz w:val="20"/>
-                <w:szCs w:val="20"/>
-              </w:rPr>
-              <w:t>borraron)</w:t>
-            </w:r>
-          </w:p>
-          <w:p>
-            <w:pPr>
-              <w:jc w:val="left"/>
-              <w:outlineLvl w:val="4"/>
-              <w:rPr>
-                <w:rFonts w:ascii="Arial" w:eastAsia="Times New Roman" w:hAnsi="Arial" w:cs="Arial"/>
-                <w:b/>
-                <w:bCs/>
-                <w:color w:val="000000"/>
-                <w:sz w:val="20"/>
-                <w:szCs w:val="20"/>
-              </w:rPr>
-            </w:pPr>
-            <w:r>
-              <w:rPr>
-                <w:rFonts w:ascii="Arial" w:eastAsia="Times New Roman" w:hAnsi="Arial" w:cs="Arial"/>
-                <w:b/>
-                <w:bCs/>
-                <w:color w:val="000000"/>
-                <w:sz w:val="20"/>
-                <w:szCs w:val="20"/>
-              </w:rPr>
-              <w:t>4.- Buscar : El programa deberá buscar una matrícula en el vector por medio del</w:t>
-            </w:r>
-          </w:p>
-          <w:p>
-            <w:pPr>
-              <w:jc w:val="left"/>
-              <w:outlineLvl w:val="4"/>
-              <w:rPr>
-                <w:rFonts w:ascii="Arial" w:eastAsia="Times New Roman" w:hAnsi="Arial" w:cs="Arial"/>
-                <w:b/>
-                <w:bCs/>
-                <w:color w:val="000000"/>
-                <w:sz w:val="20"/>
-                <w:szCs w:val="20"/>
-              </w:rPr>
-            </w:pPr>
-            <w:r>
-              <w:rPr>
-                <w:rFonts w:ascii="Arial" w:eastAsia="Times New Roman" w:hAnsi="Arial" w:cs="Arial"/>
-                <w:b/>
-                <w:bCs/>
-                <w:color w:val="000000"/>
-                <w:sz w:val="20"/>
-                <w:szCs w:val="20"/>
-              </w:rPr>
-              <w:t>método de búsqueda más óptimo. Utilizar banderas para escoger el método más</w:t>
-            </w:r>
-          </w:p>
-          <w:p>
-            <w:pPr>
-              <w:jc w:val="left"/>
-              <w:outlineLvl w:val="4"/>
-              <w:rPr>
-                <w:rFonts w:ascii="Arial" w:eastAsia="Times New Roman" w:hAnsi="Arial" w:cs="Arial"/>
-                <w:b/>
-                <w:bCs/>
-                <w:color w:val="000000"/>
-                <w:sz w:val="20"/>
-                <w:szCs w:val="20"/>
-              </w:rPr>
-            </w:pPr>
-            <w:r>
-              <w:rPr>
-                <w:rFonts w:ascii="Arial" w:eastAsia="Times New Roman" w:hAnsi="Arial" w:cs="Arial"/>
-                <w:b/>
-                <w:bCs/>
-                <w:color w:val="000000"/>
-                <w:sz w:val="20"/>
-                <w:szCs w:val="20"/>
-              </w:rPr>
-              <w:t>adecuado. Mostrar los datos en forma de registro</w:t>
-            </w:r>
-          </w:p>
-          <w:p>
-            <w:pPr>
-              <w:jc w:val="left"/>
-              <w:outlineLvl w:val="4"/>
-              <w:rPr>
-                <w:rFonts w:ascii="Arial" w:eastAsia="Times New Roman" w:hAnsi="Arial" w:cs="Arial"/>
-                <w:b/>
-                <w:bCs/>
-                <w:color w:val="000000"/>
-                <w:sz w:val="20"/>
-                <w:szCs w:val="20"/>
-              </w:rPr>
-            </w:pPr>
-            <w:r>
-              <w:rPr>
-                <w:rFonts w:ascii="Arial" w:eastAsia="Times New Roman" w:hAnsi="Arial" w:cs="Arial"/>
-                <w:b/>
-                <w:bCs/>
-                <w:color w:val="000000"/>
-                <w:sz w:val="20"/>
-                <w:szCs w:val="20"/>
-              </w:rPr>
-              <w:t>5.- Ordenar : El programa deberá ordenar el vector por medio del método de ordenación</w:t>
-            </w:r>
-          </w:p>
-          <w:p>
-            <w:pPr>
-              <w:jc w:val="left"/>
-              <w:outlineLvl w:val="4"/>
-              <w:rPr>
-                <w:rFonts w:ascii="Arial" w:eastAsia="Times New Roman" w:hAnsi="Arial" w:cs="Arial"/>
-                <w:b/>
-                <w:bCs/>
-                <w:color w:val="000000"/>
-                <w:sz w:val="20"/>
-                <w:szCs w:val="20"/>
-              </w:rPr>
-            </w:pPr>
-            <w:r>
-              <w:rPr>
-                <w:rFonts w:ascii="Arial" w:eastAsia="Times New Roman" w:hAnsi="Arial" w:cs="Arial"/>
-                <w:b/>
-                <w:bCs/>
-                <w:color w:val="000000"/>
-                <w:sz w:val="20"/>
-                <w:szCs w:val="20"/>
-              </w:rPr>
-              <w:t>más óptimo. Utilizar banderas para escoger el método más adecuado se ordenará por el</w:t>
-            </w:r>
-          </w:p>
-          <w:p>
-            <w:pPr>
-              <w:jc w:val="left"/>
-              <w:outlineLvl w:val="4"/>
-              <w:rPr>
-                <w:rFonts w:ascii="Arial" w:eastAsia="Times New Roman" w:hAnsi="Arial" w:cs="Arial"/>
-                <w:b/>
-                <w:bCs/>
-                <w:color w:val="000000"/>
-                <w:sz w:val="20"/>
-                <w:szCs w:val="20"/>
-              </w:rPr>
-            </w:pPr>
-            <w:r>
-              <w:rPr>
-                <w:rFonts w:ascii="Arial" w:eastAsia="Times New Roman" w:hAnsi="Arial" w:cs="Arial"/>
-                <w:b/>
-                <w:bCs/>
-                <w:color w:val="000000"/>
-                <w:sz w:val="20"/>
-                <w:szCs w:val="20"/>
-              </w:rPr>
-              <w:t>campo llave (matrícula)</w:t>
-            </w:r>
-          </w:p>
-          <w:p>
-            <w:pPr>
-              <w:jc w:val="left"/>
-              <w:outlineLvl w:val="4"/>
-              <w:rPr>
-                <w:rFonts w:ascii="Arial" w:eastAsia="Times New Roman" w:hAnsi="Arial" w:cs="Arial"/>
-                <w:b/>
-                <w:bCs/>
-                <w:color w:val="000000"/>
-                <w:sz w:val="20"/>
-                <w:szCs w:val="20"/>
-              </w:rPr>
-            </w:pPr>
-            <w:r>
-              <w:rPr>
-                <w:rFonts w:ascii="Arial" w:eastAsia="Times New Roman" w:hAnsi="Arial" w:cs="Arial"/>
-                <w:b/>
-                <w:bCs/>
-                <w:color w:val="000000"/>
-                <w:sz w:val="20"/>
-                <w:szCs w:val="20"/>
-              </w:rPr>
-              <w:t>6.- Mostrar Todo: El programa deberá mostrar todos los registros del vector tal y como</w:t>
-            </w:r>
-          </w:p>
-          <w:p>
-            <w:pPr>
-              <w:jc w:val="left"/>
-              <w:outlineLvl w:val="4"/>
-              <w:rPr>
-                <w:rFonts w:ascii="Arial" w:eastAsia="Times New Roman" w:hAnsi="Arial" w:cs="Arial"/>
-                <w:b/>
-                <w:bCs/>
-                <w:color w:val="000000"/>
-                <w:sz w:val="20"/>
-                <w:szCs w:val="20"/>
-              </w:rPr>
-            </w:pPr>
-            <w:r>
-              <w:rPr>
-                <w:rFonts w:ascii="Arial" w:eastAsia="Times New Roman" w:hAnsi="Arial" w:cs="Arial"/>
-                <w:b/>
-                <w:bCs/>
-                <w:color w:val="000000"/>
-                <w:sz w:val="20"/>
-                <w:szCs w:val="20"/>
-              </w:rPr>
-              <w:t>están en ese momento ordenado o desordenado. (mostrar en forma de tabla, y de 40 en</w:t>
-            </w:r>
-          </w:p>
-          <w:p>
-            <w:pPr>
-              <w:jc w:val="left"/>
-              <w:outlineLvl w:val="4"/>
-              <w:rPr>
-                <w:rFonts w:ascii="Arial" w:eastAsia="Times New Roman" w:hAnsi="Arial" w:cs="Arial"/>
-                <w:b/>
-                <w:bCs/>
-                <w:color w:val="000000"/>
-                <w:sz w:val="20"/>
-                <w:szCs w:val="20"/>
-              </w:rPr>
-            </w:pPr>
-            <w:r>
-              <w:rPr>
-                <w:rFonts w:ascii="Arial" w:eastAsia="Times New Roman" w:hAnsi="Arial" w:cs="Arial"/>
-                <w:b/>
-                <w:bCs/>
-                <w:color w:val="000000"/>
-                <w:sz w:val="20"/>
-                <w:szCs w:val="20"/>
-              </w:rPr>
-              <w:t>40)</w:t>
-            </w:r>
-          </w:p>
-          <w:p>
-            <w:pPr>
-              <w:jc w:val="left"/>
-              <w:outlineLvl w:val="4"/>
-              <w:rPr>
-                <w:rFonts w:ascii="Arial" w:eastAsia="Times New Roman" w:hAnsi="Arial" w:cs="Arial"/>
-                <w:b/>
-                <w:bCs/>
-                <w:color w:val="000000"/>
-                <w:sz w:val="20"/>
-                <w:szCs w:val="20"/>
-              </w:rPr>
-            </w:pPr>
-            <w:r>
-              <w:rPr>
-                <w:rFonts w:ascii="Arial" w:eastAsia="Times New Roman" w:hAnsi="Arial" w:cs="Arial"/>
-                <w:b/>
-                <w:bCs/>
-                <w:color w:val="000000"/>
-                <w:sz w:val="20"/>
-                <w:szCs w:val="20"/>
-              </w:rPr>
-              <w:t>7.- Generar Archivo : El programa deberá preguntar al usuario el nombre del archivo,</w:t>
-            </w:r>
-          </w:p>
-          <w:p>
-            <w:pPr>
-              <w:jc w:val="left"/>
-              <w:outlineLvl w:val="4"/>
-              <w:rPr>
-                <w:rFonts w:ascii="Arial" w:eastAsia="Times New Roman" w:hAnsi="Arial" w:cs="Arial"/>
-                <w:b/>
-                <w:bCs/>
-                <w:color w:val="000000"/>
-                <w:sz w:val="20"/>
-                <w:szCs w:val="20"/>
-              </w:rPr>
-            </w:pPr>
-            <w:r>
-              <w:rPr>
-                <w:rFonts w:ascii="Arial" w:eastAsia="Times New Roman" w:hAnsi="Arial" w:cs="Arial"/>
-                <w:b/>
-                <w:bCs/>
-                <w:color w:val="000000"/>
-                <w:sz w:val="20"/>
-                <w:szCs w:val="20"/>
-              </w:rPr>
-              <w:t>solo nombre sin extensión, el programa generará un archivo con el nombre</w:t>
-            </w:r>
-          </w:p>
-          <w:p>
-            <w:pPr>
-              <w:jc w:val="left"/>
-              <w:outlineLvl w:val="4"/>
-              <w:rPr>
-                <w:rFonts w:ascii="Arial" w:eastAsia="Times New Roman" w:hAnsi="Arial" w:cs="Arial"/>
-                <w:b/>
-                <w:bCs/>
-                <w:color w:val="000000"/>
-                <w:sz w:val="20"/>
-                <w:szCs w:val="20"/>
-              </w:rPr>
-            </w:pPr>
-            <w:r>
-              <w:rPr>
-                <w:rFonts w:ascii="Arial" w:eastAsia="Times New Roman" w:hAnsi="Arial" w:cs="Arial"/>
-                <w:b/>
-                <w:bCs/>
-                <w:color w:val="000000"/>
-                <w:sz w:val="20"/>
-                <w:szCs w:val="20"/>
-              </w:rPr>
-              <w:t>proporcionado por el usuario con extensión .txt los datos que pondrá en el archivo de</w:t>
-            </w:r>
-          </w:p>
-          <w:p>
-            <w:pPr>
-              <w:jc w:val="left"/>
-              <w:outlineLvl w:val="4"/>
-              <w:rPr>
-                <w:rFonts w:ascii="Arial" w:eastAsia="Times New Roman" w:hAnsi="Arial" w:cs="Arial"/>
-                <w:b/>
-                <w:bCs/>
-                <w:color w:val="000000"/>
-                <w:sz w:val="20"/>
-                <w:szCs w:val="20"/>
-              </w:rPr>
-            </w:pPr>
-            <w:r>
-              <w:rPr>
-                <w:rFonts w:ascii="Arial" w:eastAsia="Times New Roman" w:hAnsi="Arial" w:cs="Arial"/>
-                <w:b/>
-                <w:bCs/>
-                <w:color w:val="000000"/>
-                <w:sz w:val="20"/>
-                <w:szCs w:val="20"/>
-              </w:rPr>
-              <w:t>texto serán idénticos a los contenidos en el Vector de registros. (ordenado o</w:t>
-            </w:r>
-          </w:p>
-          <w:p>
-            <w:pPr>
-              <w:jc w:val="left"/>
-              <w:outlineLvl w:val="4"/>
-              <w:rPr>
-                <w:rFonts w:ascii="Arial" w:eastAsia="Times New Roman" w:hAnsi="Arial" w:cs="Arial"/>
-                <w:b/>
-                <w:bCs/>
-                <w:color w:val="000000"/>
-                <w:sz w:val="20"/>
-                <w:szCs w:val="20"/>
-              </w:rPr>
-            </w:pPr>
-            <w:r>
-              <w:rPr>
-                <w:rFonts w:ascii="Arial" w:eastAsia="Times New Roman" w:hAnsi="Arial" w:cs="Arial"/>
-                <w:b/>
-                <w:bCs/>
-                <w:color w:val="000000"/>
-                <w:sz w:val="20"/>
-                <w:szCs w:val="20"/>
-              </w:rPr>
-              <w:t>desordenado). El programa podrá generar múltiples archivos para comprobar las</w:t>
-            </w:r>
-          </w:p>
-          <w:p>
-            <w:pPr>
-              <w:jc w:val="left"/>
-              <w:outlineLvl w:val="4"/>
-              <w:rPr>
-                <w:rFonts w:ascii="Arial" w:eastAsia="Times New Roman" w:hAnsi="Arial" w:cs="Arial"/>
-                <w:b/>
-                <w:bCs/>
-                <w:color w:val="000000"/>
-                <w:sz w:val="20"/>
-                <w:szCs w:val="20"/>
-              </w:rPr>
-            </w:pPr>
-            <w:r>
-              <w:rPr>
-                <w:rFonts w:ascii="Arial" w:eastAsia="Times New Roman" w:hAnsi="Arial" w:cs="Arial"/>
-                <w:b/>
-                <w:bCs/>
-                <w:color w:val="000000"/>
-                <w:sz w:val="20"/>
-                <w:szCs w:val="20"/>
-              </w:rPr>
-              <w:t>salidas.</w:t>
-            </w:r>
-          </w:p>
-          <w:p>
-            <w:pPr>
-              <w:jc w:val="left"/>
-              <w:outlineLvl w:val="4"/>
-              <w:rPr>
-                <w:rFonts w:ascii="Arial" w:eastAsia="Times New Roman" w:hAnsi="Arial" w:cs="Arial"/>
-                <w:b/>
-                <w:bCs/>
-                <w:color w:val="000000"/>
-                <w:sz w:val="20"/>
-                <w:szCs w:val="20"/>
-              </w:rPr>
-            </w:pPr>
-            <w:r>
-              <w:rPr>
-                <w:rFonts w:ascii="Arial" w:eastAsia="Times New Roman" w:hAnsi="Arial" w:cs="Arial"/>
-                <w:b/>
-                <w:bCs/>
-                <w:color w:val="000000"/>
-                <w:sz w:val="20"/>
-                <w:szCs w:val="20"/>
-              </w:rPr>
-              <w:t>8.- Cantidad de registros en archivo : El programa deberá llamar a un archivo externo,</w:t>
-            </w:r>
-          </w:p>
-          <w:p>
-            <w:pPr>
-              <w:jc w:val="left"/>
-              <w:outlineLvl w:val="4"/>
-              <w:rPr>
-                <w:rFonts w:ascii="Arial" w:eastAsia="Times New Roman" w:hAnsi="Arial" w:cs="Arial"/>
-                <w:b/>
-                <w:bCs/>
-                <w:color w:val="000000"/>
-                <w:sz w:val="20"/>
-                <w:szCs w:val="20"/>
-              </w:rPr>
-            </w:pPr>
-            <w:r>
-              <w:rPr>
-                <w:rFonts w:ascii="Arial" w:eastAsia="Times New Roman" w:hAnsi="Arial" w:cs="Arial"/>
-                <w:b/>
-                <w:bCs/>
-                <w:color w:val="000000"/>
-                <w:sz w:val="20"/>
-                <w:szCs w:val="20"/>
-              </w:rPr>
-              <w:t>donde mande ejecutar el archivo y como parametros el nombre del archivo que se</w:t>
-            </w:r>
-          </w:p>
-          <w:p>
-            <w:pPr>
-              <w:jc w:val="left"/>
-              <w:outlineLvl w:val="4"/>
-              <w:rPr>
-                <w:rFonts w:ascii="Arial" w:eastAsia="Times New Roman" w:hAnsi="Arial" w:cs="Arial"/>
-                <w:b/>
-                <w:bCs/>
-                <w:color w:val="000000"/>
-                <w:sz w:val="20"/>
-                <w:szCs w:val="20"/>
-              </w:rPr>
-            </w:pPr>
-            <w:r>
-              <w:rPr>
-                <w:rFonts w:ascii="Arial" w:eastAsia="Times New Roman" w:hAnsi="Arial" w:cs="Arial"/>
-                <w:b/>
-                <w:bCs/>
-                <w:color w:val="000000"/>
-                <w:sz w:val="20"/>
-                <w:szCs w:val="20"/>
-              </w:rPr>
-              <w:t>desea evaluar, el programa externo deberar ser capaz de retornar un valor enero que</w:t>
-            </w:r>
-          </w:p>
-          <w:p>
-            <w:pPr>
-              <w:jc w:val="left"/>
-              <w:outlineLvl w:val="4"/>
-              <w:rPr>
-                <w:rFonts w:ascii="Arial" w:eastAsia="Times New Roman" w:hAnsi="Arial" w:cs="Arial"/>
-                <w:b/>
-                <w:bCs/>
-                <w:color w:val="000000"/>
-                <w:sz w:val="20"/>
-                <w:szCs w:val="20"/>
-              </w:rPr>
-            </w:pPr>
-            <w:r>
-              <w:rPr>
-                <w:rFonts w:ascii="Arial" w:eastAsia="Times New Roman" w:hAnsi="Arial" w:cs="Arial"/>
-                <w:b/>
-                <w:bCs/>
-                <w:color w:val="000000"/>
-                <w:sz w:val="20"/>
-                <w:szCs w:val="20"/>
-              </w:rPr>
-              <w:t>sea la cantida de registros que contiene el archivo en cuestion</w:t>
-            </w:r>
-          </w:p>
-          <w:p>
-            <w:pPr>
-              <w:jc w:val="left"/>
-              <w:outlineLvl w:val="4"/>
-              <w:rPr>
-                <w:rFonts w:ascii="Arial" w:eastAsia="Times New Roman" w:hAnsi="Arial" w:cs="Arial"/>
-                <w:b/>
-                <w:bCs/>
-                <w:color w:val="000000"/>
-                <w:sz w:val="20"/>
-                <w:szCs w:val="20"/>
-              </w:rPr>
-            </w:pPr>
-            <w:r>
-              <w:rPr>
-                <w:rFonts w:ascii="Arial" w:eastAsia="Times New Roman" w:hAnsi="Arial" w:cs="Arial"/>
-                <w:b/>
-                <w:bCs/>
-                <w:color w:val="000000"/>
-                <w:sz w:val="20"/>
-                <w:szCs w:val="20"/>
-              </w:rPr>
-              <w:t>9.- Mostrar Borrados: El programa deberá mostrar el archivo de texto tal y como se</w:t>
-            </w:r>
-          </w:p>
-          <w:p>
-            <w:pPr>
-              <w:jc w:val="left"/>
-              <w:outlineLvl w:val="4"/>
-              <w:rPr>
-                <w:rFonts w:ascii="Arial" w:eastAsia="Times New Roman" w:hAnsi="Arial" w:cs="Arial"/>
-                <w:b/>
-                <w:bCs/>
-                <w:color w:val="000000"/>
-                <w:sz w:val="20"/>
-                <w:szCs w:val="20"/>
-              </w:rPr>
-            </w:pPr>
-            <w:r>
-              <w:rPr>
-                <w:rFonts w:ascii="Arial" w:eastAsia="Times New Roman" w:hAnsi="Arial" w:cs="Arial"/>
-                <w:b/>
-                <w:bCs/>
-                <w:color w:val="000000"/>
-                <w:sz w:val="20"/>
-                <w:szCs w:val="20"/>
-              </w:rPr>
-              <w:t>visualiza con la cantidad de registros que se eliminaron del archivo original y que</w:t>
+                <w:sz w:val="48"/>
+                <w:szCs w:val="48"/>
+              </w:rPr>
+            </w:pPr>
+            <w:r>
+              <w:rPr>
+                <w:rStyle w:val="Textoennegrita"/>
+                <w:rFonts w:ascii="Arial" w:hAnsi="Arial" w:cs="Arial"/>
+                <w:b/>
+                <w:bCs w:val="0"/>
+                <w:color w:val="046EF6"/>
+                <w:sz w:val="48"/>
+                <w:szCs w:val="48"/>
+              </w:rPr>
+              <w:t>ACTIVIDAD 13</w:t>
             </w:r>
           </w:p>
           <w:p>
@@ -2425,15 +1693,879 @@
             <w:r>
               <w:rPr>
                 <w:rFonts w:ascii="Arial" w:hAnsi="Arial" w:cs="Arial"/>
-                <w:b/>
-                <w:bCs/>
                 <w:color w:val="000000"/>
-                <w:sz w:val="20"/>
-                <w:szCs w:val="20"/>
-                <w:lang w:val="es-MX"/>
-              </w:rPr>
-              <w:t>fueron marcados en su momnto como registros eliminados</w:t>
-            </w:r>
+                <w:sz w:val="21"/>
+                <w:szCs w:val="21"/>
+                <w:lang w:val="es-MX"/>
+              </w:rPr>
+              <w:t>REALICE EL SIGUIENTE PROGRAMA QUE CONTENGA UN MENÚ.</w:t>
+            </w:r>
+          </w:p>
+          <w:p>
+            <w:pPr>
+              <w:pStyle w:val="NormalWeb"/>
+              <w:shd w:val="clear" w:color="auto" w:fill="FFFFFF"/>
+              <w:spacing w:before="0" w:beforeAutospacing="0" w:after="0" w:afterAutospacing="0"/>
+              <w:jc w:val="both"/>
+              <w:rPr>
+                <w:rFonts w:ascii="Open Sans" w:hAnsi="Open Sans" w:cs="Open Sans"/>
+                <w:color w:val="262626"/>
+                <w:sz w:val="21"/>
+                <w:szCs w:val="21"/>
+                <w:lang w:val="es-MX"/>
+              </w:rPr>
+            </w:pPr>
+            <w:r>
+              <w:rPr>
+                <w:rFonts w:ascii="Arial" w:hAnsi="Arial" w:cs="Arial"/>
+                <w:color w:val="000000"/>
+                <w:sz w:val="21"/>
+                <w:szCs w:val="21"/>
+                <w:lang w:val="es-MX"/>
+              </w:rPr>
+              <w:t>                </w:t>
+            </w:r>
+            <w:r>
+              <w:rPr>
+                <w:rStyle w:val="Textoennegrita"/>
+                <w:rFonts w:ascii="Arial" w:hAnsi="Arial" w:cs="Arial"/>
+                <w:color w:val="000000"/>
+                <w:sz w:val="21"/>
+                <w:szCs w:val="21"/>
+                <w:lang w:val="es-MX"/>
+              </w:rPr>
+              <w:t> MENÚ</w:t>
+            </w:r>
+          </w:p>
+          <w:p>
+            <w:pPr>
+              <w:pStyle w:val="NormalWeb"/>
+              <w:shd w:val="clear" w:color="auto" w:fill="FFFFFF"/>
+              <w:spacing w:before="0" w:beforeAutospacing="0" w:after="0" w:afterAutospacing="0"/>
+              <w:jc w:val="both"/>
+              <w:rPr>
+                <w:rFonts w:ascii="Open Sans" w:hAnsi="Open Sans" w:cs="Open Sans"/>
+                <w:color w:val="262626"/>
+                <w:sz w:val="21"/>
+                <w:szCs w:val="21"/>
+                <w:lang w:val="es-MX"/>
+              </w:rPr>
+            </w:pPr>
+            <w:r>
+              <w:rPr>
+                <w:rStyle w:val="Textoennegrita"/>
+                <w:rFonts w:ascii="Arial" w:hAnsi="Arial" w:cs="Arial"/>
+                <w:color w:val="000000"/>
+                <w:sz w:val="21"/>
+                <w:szCs w:val="21"/>
+                <w:lang w:val="es-MX"/>
+              </w:rPr>
+              <w:t>1.- AGREGAR </w:t>
+            </w:r>
+            <w:r>
+              <w:rPr>
+                <w:rFonts w:ascii="Arial" w:hAnsi="Arial" w:cs="Arial"/>
+                <w:color w:val="FF0000"/>
+                <w:sz w:val="21"/>
+                <w:szCs w:val="21"/>
+                <w:lang w:val="es-MX"/>
+              </w:rPr>
+              <w:t>(AUTOM 100 REGISTROS)</w:t>
+            </w:r>
+          </w:p>
+          <w:p>
+            <w:pPr>
+              <w:pStyle w:val="NormalWeb"/>
+              <w:shd w:val="clear" w:color="auto" w:fill="FFFFFF"/>
+              <w:spacing w:before="0" w:beforeAutospacing="0" w:after="0" w:afterAutospacing="0"/>
+              <w:jc w:val="both"/>
+              <w:rPr>
+                <w:rFonts w:ascii="Open Sans" w:hAnsi="Open Sans" w:cs="Open Sans"/>
+                <w:color w:val="262626"/>
+                <w:sz w:val="21"/>
+                <w:szCs w:val="21"/>
+                <w:lang w:val="es-MX"/>
+              </w:rPr>
+            </w:pPr>
+            <w:r>
+              <w:rPr>
+                <w:rStyle w:val="Textoennegrita"/>
+                <w:rFonts w:ascii="Arial" w:hAnsi="Arial" w:cs="Arial"/>
+                <w:color w:val="000000"/>
+                <w:sz w:val="21"/>
+                <w:szCs w:val="21"/>
+                <w:lang w:val="es-MX"/>
+              </w:rPr>
+              <w:t>2.- EDITAR REGISTRO</w:t>
+            </w:r>
+          </w:p>
+          <w:p>
+            <w:pPr>
+              <w:pStyle w:val="NormalWeb"/>
+              <w:shd w:val="clear" w:color="auto" w:fill="FFFFFF"/>
+              <w:spacing w:before="0" w:beforeAutospacing="0" w:after="0" w:afterAutospacing="0"/>
+              <w:jc w:val="both"/>
+              <w:rPr>
+                <w:rFonts w:ascii="Open Sans" w:hAnsi="Open Sans" w:cs="Open Sans"/>
+                <w:color w:val="262626"/>
+                <w:sz w:val="21"/>
+                <w:szCs w:val="21"/>
+                <w:lang w:val="es-MX"/>
+              </w:rPr>
+            </w:pPr>
+            <w:r>
+              <w:rPr>
+                <w:rStyle w:val="Textoennegrita"/>
+                <w:rFonts w:ascii="Arial" w:hAnsi="Arial" w:cs="Arial"/>
+                <w:color w:val="000000"/>
+                <w:sz w:val="21"/>
+                <w:szCs w:val="21"/>
+                <w:lang w:val="es-MX"/>
+              </w:rPr>
+              <w:t>3.- ELIMINAR REGISTRO </w:t>
+            </w:r>
+            <w:r>
+              <w:rPr>
+                <w:rFonts w:ascii="Arial" w:hAnsi="Arial" w:cs="Arial"/>
+                <w:color w:val="FF0000"/>
+                <w:sz w:val="21"/>
+                <w:szCs w:val="21"/>
+                <w:lang w:val="es-MX"/>
+              </w:rPr>
+              <w:t>(lógico)</w:t>
+            </w:r>
+          </w:p>
+          <w:p>
+            <w:pPr>
+              <w:pStyle w:val="NormalWeb"/>
+              <w:shd w:val="clear" w:color="auto" w:fill="FFFFFF"/>
+              <w:spacing w:before="0" w:beforeAutospacing="0" w:after="0" w:afterAutospacing="0"/>
+              <w:jc w:val="both"/>
+              <w:rPr>
+                <w:rFonts w:ascii="Open Sans" w:hAnsi="Open Sans" w:cs="Open Sans"/>
+                <w:color w:val="262626"/>
+                <w:sz w:val="21"/>
+                <w:szCs w:val="21"/>
+                <w:lang w:val="es-MX"/>
+              </w:rPr>
+            </w:pPr>
+            <w:r>
+              <w:rPr>
+                <w:rStyle w:val="Textoennegrita"/>
+                <w:rFonts w:ascii="Arial" w:hAnsi="Arial" w:cs="Arial"/>
+                <w:color w:val="000000"/>
+                <w:sz w:val="21"/>
+                <w:szCs w:val="21"/>
+                <w:lang w:val="es-MX"/>
+              </w:rPr>
+              <w:t>4.- BUSCAR </w:t>
+            </w:r>
+          </w:p>
+          <w:p>
+            <w:pPr>
+              <w:pStyle w:val="NormalWeb"/>
+              <w:shd w:val="clear" w:color="auto" w:fill="FFFFFF"/>
+              <w:spacing w:before="0" w:beforeAutospacing="0" w:after="0" w:afterAutospacing="0"/>
+              <w:jc w:val="both"/>
+              <w:rPr>
+                <w:rFonts w:ascii="Open Sans" w:hAnsi="Open Sans" w:cs="Open Sans"/>
+                <w:color w:val="262626"/>
+                <w:sz w:val="21"/>
+                <w:szCs w:val="21"/>
+                <w:lang w:val="es-MX"/>
+              </w:rPr>
+            </w:pPr>
+            <w:r>
+              <w:rPr>
+                <w:rStyle w:val="Textoennegrita"/>
+                <w:rFonts w:ascii="Arial" w:hAnsi="Arial" w:cs="Arial"/>
+                <w:color w:val="000000"/>
+                <w:sz w:val="21"/>
+                <w:szCs w:val="21"/>
+                <w:lang w:val="es-MX"/>
+              </w:rPr>
+              <w:t>5.- ORDENAR</w:t>
+            </w:r>
+          </w:p>
+          <w:p>
+            <w:pPr>
+              <w:pStyle w:val="NormalWeb"/>
+              <w:shd w:val="clear" w:color="auto" w:fill="FFFFFF"/>
+              <w:spacing w:before="0" w:beforeAutospacing="0" w:after="0" w:afterAutospacing="0"/>
+              <w:jc w:val="both"/>
+              <w:rPr>
+                <w:rFonts w:ascii="Open Sans" w:hAnsi="Open Sans" w:cs="Open Sans"/>
+                <w:color w:val="262626"/>
+                <w:sz w:val="21"/>
+                <w:szCs w:val="21"/>
+                <w:lang w:val="es-MX"/>
+              </w:rPr>
+            </w:pPr>
+            <w:r>
+              <w:rPr>
+                <w:rStyle w:val="Textoennegrita"/>
+                <w:rFonts w:ascii="Arial" w:hAnsi="Arial" w:cs="Arial"/>
+                <w:color w:val="000000"/>
+                <w:sz w:val="21"/>
+                <w:szCs w:val="21"/>
+                <w:lang w:val="es-MX"/>
+              </w:rPr>
+              <w:t>6- IMPRIMIR</w:t>
+            </w:r>
+          </w:p>
+          <w:p>
+            <w:pPr>
+              <w:pStyle w:val="NormalWeb"/>
+              <w:shd w:val="clear" w:color="auto" w:fill="FFFFFF"/>
+              <w:spacing w:before="0" w:beforeAutospacing="0" w:after="0" w:afterAutospacing="0"/>
+              <w:jc w:val="both"/>
+              <w:rPr>
+                <w:rFonts w:ascii="Open Sans" w:hAnsi="Open Sans" w:cs="Open Sans"/>
+                <w:color w:val="262626"/>
+                <w:sz w:val="21"/>
+                <w:szCs w:val="21"/>
+                <w:lang w:val="es-MX"/>
+              </w:rPr>
+            </w:pPr>
+            <w:r>
+              <w:rPr>
+                <w:rStyle w:val="Textoennegrita"/>
+                <w:rFonts w:ascii="Arial" w:hAnsi="Arial" w:cs="Arial"/>
+                <w:color w:val="000000"/>
+                <w:sz w:val="21"/>
+                <w:szCs w:val="21"/>
+                <w:lang w:val="es-MX"/>
+              </w:rPr>
+              <w:t>7.- GENERAR ARCHIVO TEXTO</w:t>
+            </w:r>
+          </w:p>
+          <w:p>
+            <w:pPr>
+              <w:pStyle w:val="NormalWeb"/>
+              <w:shd w:val="clear" w:color="auto" w:fill="FFFFFF"/>
+              <w:spacing w:before="0" w:beforeAutospacing="0" w:after="0" w:afterAutospacing="0"/>
+              <w:jc w:val="both"/>
+              <w:rPr>
+                <w:rFonts w:ascii="Open Sans" w:hAnsi="Open Sans" w:cs="Open Sans"/>
+                <w:color w:val="262626"/>
+                <w:sz w:val="21"/>
+                <w:szCs w:val="21"/>
+                <w:lang w:val="es-MX"/>
+              </w:rPr>
+            </w:pPr>
+            <w:r>
+              <w:rPr>
+                <w:rStyle w:val="Textoennegrita"/>
+                <w:rFonts w:ascii="Arial" w:hAnsi="Arial" w:cs="Arial"/>
+                <w:color w:val="000000"/>
+                <w:sz w:val="21"/>
+                <w:szCs w:val="21"/>
+                <w:lang w:val="es-MX"/>
+              </w:rPr>
+              <w:t>8.- VER ARCHIVO TEXTO</w:t>
+            </w:r>
+          </w:p>
+          <w:p>
+            <w:pPr>
+              <w:pStyle w:val="NormalWeb"/>
+              <w:shd w:val="clear" w:color="auto" w:fill="FFFFFF"/>
+              <w:spacing w:before="0" w:beforeAutospacing="0" w:after="0" w:afterAutospacing="0"/>
+              <w:jc w:val="both"/>
+              <w:rPr>
+                <w:rFonts w:ascii="Open Sans" w:hAnsi="Open Sans" w:cs="Open Sans"/>
+                <w:color w:val="262626"/>
+                <w:sz w:val="21"/>
+                <w:szCs w:val="21"/>
+                <w:lang w:val="es-MX"/>
+              </w:rPr>
+            </w:pPr>
+            <w:r>
+              <w:rPr>
+                <w:rStyle w:val="Textoennegrita"/>
+                <w:rFonts w:ascii="Arial" w:hAnsi="Arial" w:cs="Arial"/>
+                <w:color w:val="000000"/>
+                <w:sz w:val="21"/>
+                <w:szCs w:val="21"/>
+                <w:lang w:val="es-MX"/>
+              </w:rPr>
+              <w:t>9.- CREAR ARCH BINARIO</w:t>
+            </w:r>
+          </w:p>
+          <w:p>
+            <w:pPr>
+              <w:pStyle w:val="NormalWeb"/>
+              <w:shd w:val="clear" w:color="auto" w:fill="FFFFFF"/>
+              <w:spacing w:before="0" w:beforeAutospacing="0" w:after="0" w:afterAutospacing="0"/>
+              <w:jc w:val="both"/>
+              <w:rPr>
+                <w:rFonts w:ascii="Open Sans" w:hAnsi="Open Sans" w:cs="Open Sans"/>
+                <w:color w:val="262626"/>
+                <w:sz w:val="21"/>
+                <w:szCs w:val="21"/>
+                <w:lang w:val="es-MX"/>
+              </w:rPr>
+            </w:pPr>
+            <w:r>
+              <w:rPr>
+                <w:rStyle w:val="Textoennegrita"/>
+                <w:rFonts w:ascii="Arial" w:hAnsi="Arial" w:cs="Arial"/>
+                <w:color w:val="000000"/>
+                <w:sz w:val="21"/>
+                <w:szCs w:val="21"/>
+                <w:lang w:val="es-MX"/>
+              </w:rPr>
+              <w:t>10.- CARGAR ARCH BINARIO</w:t>
+            </w:r>
+          </w:p>
+          <w:p>
+            <w:pPr>
+              <w:pStyle w:val="NormalWeb"/>
+              <w:shd w:val="clear" w:color="auto" w:fill="FFFFFF"/>
+              <w:spacing w:before="0" w:beforeAutospacing="0" w:after="0" w:afterAutospacing="0"/>
+              <w:jc w:val="both"/>
+              <w:rPr>
+                <w:rFonts w:ascii="Open Sans" w:hAnsi="Open Sans" w:cs="Open Sans"/>
+                <w:color w:val="262626"/>
+                <w:sz w:val="21"/>
+                <w:szCs w:val="21"/>
+                <w:lang w:val="es-MX"/>
+              </w:rPr>
+            </w:pPr>
+            <w:r>
+              <w:rPr>
+                <w:rStyle w:val="Textoennegrita"/>
+                <w:rFonts w:ascii="Arial" w:hAnsi="Arial" w:cs="Arial"/>
+                <w:color w:val="000000"/>
+                <w:sz w:val="21"/>
+                <w:szCs w:val="21"/>
+                <w:lang w:val="es-MX"/>
+              </w:rPr>
+              <w:t>11.- MOSTRAR ELIMINADOS</w:t>
+            </w:r>
+          </w:p>
+          <w:p>
+            <w:pPr>
+              <w:pStyle w:val="NormalWeb"/>
+              <w:shd w:val="clear" w:color="auto" w:fill="FFFFFF"/>
+              <w:spacing w:before="0" w:beforeAutospacing="0" w:after="0" w:afterAutospacing="0"/>
+              <w:jc w:val="both"/>
+              <w:rPr>
+                <w:rFonts w:ascii="Open Sans" w:hAnsi="Open Sans" w:cs="Open Sans"/>
+                <w:color w:val="262626"/>
+                <w:sz w:val="21"/>
+                <w:szCs w:val="21"/>
+                <w:lang w:val="es-MX"/>
+              </w:rPr>
+            </w:pPr>
+            <w:r>
+              <w:rPr>
+                <w:rStyle w:val="Textoennegrita"/>
+                <w:rFonts w:ascii="Arial" w:hAnsi="Arial" w:cs="Arial"/>
+                <w:color w:val="000000"/>
+                <w:sz w:val="21"/>
+                <w:szCs w:val="21"/>
+                <w:lang w:val="es-MX"/>
+              </w:rPr>
+              <w:t> 0.- SALIR</w:t>
+            </w:r>
+          </w:p>
+          <w:p>
+            <w:pPr>
+              <w:pStyle w:val="NormalWeb"/>
+              <w:shd w:val="clear" w:color="auto" w:fill="FFFFFF"/>
+              <w:spacing w:before="0" w:beforeAutospacing="0" w:after="0" w:afterAutospacing="0"/>
+              <w:rPr>
+                <w:rFonts w:ascii="Open Sans" w:hAnsi="Open Sans" w:cs="Open Sans"/>
+                <w:color w:val="262626"/>
+                <w:sz w:val="21"/>
+                <w:szCs w:val="21"/>
+                <w:lang w:val="es-MX"/>
+              </w:rPr>
+            </w:pPr>
+          </w:p>
+          <w:p>
+            <w:pPr>
+              <w:pStyle w:val="NormalWeb"/>
+              <w:shd w:val="clear" w:color="auto" w:fill="FFFFFF"/>
+              <w:spacing w:before="0" w:beforeAutospacing="0" w:after="0" w:afterAutospacing="0"/>
+              <w:jc w:val="both"/>
+              <w:rPr>
+                <w:rFonts w:ascii="Open Sans" w:hAnsi="Open Sans" w:cs="Open Sans"/>
+                <w:color w:val="262626"/>
+                <w:sz w:val="21"/>
+                <w:szCs w:val="21"/>
+                <w:lang w:val="es-MX"/>
+              </w:rPr>
+            </w:pPr>
+            <w:r>
+              <w:rPr>
+                <w:rFonts w:ascii="Arial" w:hAnsi="Arial" w:cs="Arial"/>
+                <w:color w:val="000000"/>
+                <w:sz w:val="21"/>
+                <w:szCs w:val="21"/>
+                <w:lang w:val="es-MX"/>
+              </w:rPr>
+              <w:t>UTILIZAR UN ARREGLO DE 5000 REGISTROS  </w:t>
+            </w:r>
+          </w:p>
+          <w:p>
+            <w:pPr>
+              <w:pStyle w:val="NormalWeb"/>
+              <w:shd w:val="clear" w:color="auto" w:fill="FFFFFF"/>
+              <w:spacing w:before="0" w:beforeAutospacing="0" w:after="0" w:afterAutospacing="0"/>
+              <w:jc w:val="both"/>
+              <w:rPr>
+                <w:rFonts w:ascii="Open Sans" w:hAnsi="Open Sans" w:cs="Open Sans"/>
+                <w:color w:val="262626"/>
+                <w:sz w:val="21"/>
+                <w:szCs w:val="21"/>
+                <w:lang w:val="es-MX"/>
+              </w:rPr>
+            </w:pPr>
+            <w:r>
+              <w:rPr>
+                <w:rFonts w:ascii="Arial" w:hAnsi="Arial" w:cs="Arial"/>
+                <w:color w:val="000000"/>
+                <w:sz w:val="21"/>
+                <w:szCs w:val="21"/>
+                <w:lang w:val="es-MX"/>
+              </w:rPr>
+              <w:t>SE DEBERÁ UTILIZAR ESTRUCTURAS CON LOS DATOS BÁSICOS DE UN EMPLEADO </w:t>
+            </w:r>
+          </w:p>
+          <w:p>
+            <w:pPr>
+              <w:pStyle w:val="NormalWeb"/>
+              <w:shd w:val="clear" w:color="auto" w:fill="FFFFFF"/>
+              <w:spacing w:before="0" w:beforeAutospacing="0" w:after="0" w:afterAutospacing="0"/>
+              <w:jc w:val="both"/>
+              <w:rPr>
+                <w:rFonts w:ascii="Open Sans" w:hAnsi="Open Sans" w:cs="Open Sans"/>
+                <w:color w:val="262626"/>
+                <w:sz w:val="21"/>
+                <w:szCs w:val="21"/>
+                <w:lang w:val="es-MX"/>
+              </w:rPr>
+            </w:pPr>
+            <w:r>
+              <w:rPr>
+                <w:rStyle w:val="Textoennegrita"/>
+                <w:rFonts w:ascii="Arial" w:hAnsi="Arial" w:cs="Arial"/>
+                <w:color w:val="000000"/>
+                <w:sz w:val="21"/>
+                <w:szCs w:val="21"/>
+                <w:lang w:val="es-MX"/>
+              </w:rPr>
+              <w:t>preguntar nombre de archivo binario o de archivo texto </w:t>
+            </w:r>
+          </w:p>
+          <w:p>
+            <w:pPr>
+              <w:pStyle w:val="NormalWeb"/>
+              <w:shd w:val="clear" w:color="auto" w:fill="FFFFFF"/>
+              <w:spacing w:before="0" w:beforeAutospacing="0" w:after="0" w:afterAutospacing="0"/>
+              <w:jc w:val="both"/>
+              <w:rPr>
+                <w:rFonts w:ascii="Open Sans" w:hAnsi="Open Sans" w:cs="Open Sans"/>
+                <w:color w:val="262626"/>
+                <w:sz w:val="21"/>
+                <w:szCs w:val="21"/>
+                <w:lang w:val="es-MX"/>
+              </w:rPr>
+            </w:pPr>
+            <w:proofErr w:type="spellStart"/>
+            <w:r>
+              <w:rPr>
+                <w:rStyle w:val="Textoennegrita"/>
+                <w:rFonts w:ascii="Arial" w:hAnsi="Arial" w:cs="Arial"/>
+                <w:color w:val="FF0000"/>
+                <w:sz w:val="21"/>
+                <w:szCs w:val="21"/>
+                <w:lang w:val="es-MX"/>
+              </w:rPr>
+              <w:t>Busqueda</w:t>
+            </w:r>
+            <w:proofErr w:type="spellEnd"/>
+            <w:r>
+              <w:rPr>
+                <w:rStyle w:val="Textoennegrita"/>
+                <w:rFonts w:ascii="Arial" w:hAnsi="Arial" w:cs="Arial"/>
+                <w:color w:val="FF0000"/>
+                <w:sz w:val="21"/>
+                <w:szCs w:val="21"/>
+                <w:lang w:val="es-MX"/>
+              </w:rPr>
+              <w:t xml:space="preserve"> y </w:t>
+            </w:r>
+            <w:proofErr w:type="spellStart"/>
+            <w:r>
+              <w:rPr>
+                <w:rStyle w:val="Textoennegrita"/>
+                <w:rFonts w:ascii="Arial" w:hAnsi="Arial" w:cs="Arial"/>
+                <w:color w:val="FF0000"/>
+                <w:sz w:val="21"/>
+                <w:szCs w:val="21"/>
+                <w:lang w:val="es-MX"/>
+              </w:rPr>
+              <w:t>Ordenacion</w:t>
+            </w:r>
+            <w:proofErr w:type="spellEnd"/>
+            <w:r>
+              <w:rPr>
+                <w:rStyle w:val="Textoennegrita"/>
+                <w:rFonts w:ascii="Arial" w:hAnsi="Arial" w:cs="Arial"/>
+                <w:color w:val="FF0000"/>
+                <w:sz w:val="21"/>
+                <w:szCs w:val="21"/>
+                <w:lang w:val="es-MX"/>
+              </w:rPr>
+              <w:t xml:space="preserve"> por CAMPO LLAVE</w:t>
+            </w:r>
+          </w:p>
+          <w:p>
+            <w:pPr>
+              <w:pStyle w:val="NormalWeb"/>
+              <w:shd w:val="clear" w:color="auto" w:fill="FFFFFF"/>
+              <w:spacing w:before="0" w:beforeAutospacing="0" w:after="0" w:afterAutospacing="0"/>
+              <w:rPr>
+                <w:rFonts w:ascii="Open Sans" w:hAnsi="Open Sans" w:cs="Open Sans"/>
+                <w:color w:val="262626"/>
+                <w:sz w:val="21"/>
+                <w:szCs w:val="21"/>
+                <w:lang w:val="es-MX"/>
+              </w:rPr>
+            </w:pPr>
+          </w:p>
+          <w:p>
+            <w:pPr>
+              <w:pStyle w:val="NormalWeb"/>
+              <w:shd w:val="clear" w:color="auto" w:fill="FFFFFF"/>
+              <w:spacing w:before="0" w:beforeAutospacing="0" w:after="0" w:afterAutospacing="0"/>
+              <w:jc w:val="both"/>
+              <w:rPr>
+                <w:rFonts w:ascii="Open Sans" w:hAnsi="Open Sans" w:cs="Open Sans"/>
+                <w:color w:val="262626"/>
+                <w:sz w:val="21"/>
+                <w:szCs w:val="21"/>
+                <w:lang w:val="es-MX"/>
+              </w:rPr>
+            </w:pPr>
+            <w:r>
+              <w:rPr>
+                <w:rStyle w:val="Textoennegrita"/>
+                <w:rFonts w:ascii="Arial" w:hAnsi="Arial" w:cs="Arial"/>
+                <w:color w:val="FF0000"/>
+                <w:sz w:val="21"/>
+                <w:szCs w:val="21"/>
+                <w:lang w:val="es-MX"/>
+              </w:rPr>
+              <w:t>N</w:t>
+            </w:r>
+            <w:r>
+              <w:rPr>
+                <w:rStyle w:val="Textoennegrita"/>
+                <w:rFonts w:ascii="Arial" w:hAnsi="Arial" w:cs="Arial"/>
+                <w:color w:val="FF0000"/>
+                <w:sz w:val="21"/>
+                <w:szCs w:val="21"/>
+                <w:lang w:val="es-MX"/>
+              </w:rPr>
+              <w:t>ota</w:t>
+            </w:r>
+            <w:r>
+              <w:rPr>
+                <w:rStyle w:val="Textoennegrita"/>
+                <w:rFonts w:ascii="Arial" w:hAnsi="Arial" w:cs="Arial"/>
+                <w:color w:val="FF0000"/>
+                <w:sz w:val="21"/>
+                <w:szCs w:val="21"/>
+                <w:lang w:val="es-MX"/>
+              </w:rPr>
+              <w:t xml:space="preserve"> 1</w:t>
+            </w:r>
+            <w:r>
+              <w:rPr>
+                <w:rStyle w:val="Textoennegrita"/>
+                <w:rFonts w:ascii="Arial" w:hAnsi="Arial" w:cs="Arial"/>
+                <w:color w:val="FF0000"/>
+                <w:sz w:val="21"/>
+                <w:szCs w:val="21"/>
+                <w:lang w:val="es-MX"/>
+              </w:rPr>
+              <w:t>:</w:t>
+            </w:r>
+            <w:r>
+              <w:rPr>
+                <w:rFonts w:ascii="Arial" w:hAnsi="Arial" w:cs="Arial"/>
+                <w:color w:val="000000"/>
+                <w:sz w:val="21"/>
+                <w:szCs w:val="21"/>
+                <w:lang w:val="es-MX"/>
+              </w:rPr>
+              <w:t> usar librería propia con funciones</w:t>
+            </w:r>
+          </w:p>
+          <w:p>
+            <w:pPr>
+              <w:pStyle w:val="NormalWeb"/>
+              <w:shd w:val="clear" w:color="auto" w:fill="FFFFFF"/>
+              <w:spacing w:before="0" w:beforeAutospacing="0" w:after="0" w:afterAutospacing="0"/>
+              <w:jc w:val="both"/>
+              <w:rPr>
+                <w:rFonts w:ascii="Open Sans" w:hAnsi="Open Sans" w:cs="Open Sans"/>
+                <w:color w:val="262626"/>
+                <w:sz w:val="21"/>
+                <w:szCs w:val="21"/>
+                <w:lang w:val="es-MX"/>
+              </w:rPr>
+            </w:pPr>
+            <w:r>
+              <w:rPr>
+                <w:rStyle w:val="Textoennegrita"/>
+                <w:rFonts w:ascii="Arial" w:hAnsi="Arial" w:cs="Arial"/>
+                <w:color w:val="FF0000"/>
+                <w:sz w:val="21"/>
+                <w:szCs w:val="21"/>
+                <w:lang w:val="es-MX"/>
+              </w:rPr>
+              <w:t>N</w:t>
+            </w:r>
+            <w:r>
+              <w:rPr>
+                <w:rStyle w:val="Textoennegrita"/>
+                <w:rFonts w:ascii="Arial" w:hAnsi="Arial" w:cs="Arial"/>
+                <w:color w:val="FF0000"/>
+                <w:sz w:val="21"/>
+                <w:szCs w:val="21"/>
+                <w:lang w:val="es-MX"/>
+              </w:rPr>
+              <w:t>ota</w:t>
+            </w:r>
+            <w:r>
+              <w:rPr>
+                <w:rStyle w:val="Textoennegrita"/>
+                <w:rFonts w:ascii="Arial" w:hAnsi="Arial" w:cs="Arial"/>
+                <w:color w:val="FF0000"/>
+                <w:sz w:val="21"/>
+                <w:szCs w:val="21"/>
+                <w:lang w:val="es-MX"/>
+              </w:rPr>
+              <w:t xml:space="preserve"> </w:t>
+            </w:r>
+            <w:r>
+              <w:rPr>
+                <w:rStyle w:val="Textoennegrita"/>
+                <w:rFonts w:ascii="Arial" w:hAnsi="Arial" w:cs="Arial"/>
+                <w:color w:val="FF0000"/>
+                <w:sz w:val="21"/>
+                <w:szCs w:val="21"/>
+                <w:lang w:val="es-MX"/>
+              </w:rPr>
+              <w:t>2:</w:t>
+            </w:r>
+            <w:r>
+              <w:rPr>
+                <w:rFonts w:ascii="Arial" w:hAnsi="Arial" w:cs="Arial"/>
+                <w:color w:val="000000"/>
+                <w:sz w:val="21"/>
+                <w:szCs w:val="21"/>
+                <w:lang w:val="es-MX"/>
+              </w:rPr>
+              <w:t> 100 % validado, Cuidar desbordamiento de vector</w:t>
+            </w:r>
+          </w:p>
+          <w:p>
+            <w:pPr>
+              <w:pStyle w:val="NormalWeb"/>
+              <w:shd w:val="clear" w:color="auto" w:fill="FFFFFF"/>
+              <w:spacing w:before="0" w:beforeAutospacing="0" w:after="0" w:afterAutospacing="0"/>
+              <w:rPr>
+                <w:rFonts w:ascii="Open Sans" w:hAnsi="Open Sans" w:cs="Open Sans"/>
+                <w:color w:val="262626"/>
+                <w:sz w:val="21"/>
+                <w:szCs w:val="21"/>
+                <w:lang w:val="es-MX"/>
+              </w:rPr>
+            </w:pPr>
+            <w:r>
+              <w:rPr>
+                <w:rStyle w:val="Textoennegrita"/>
+                <w:rFonts w:ascii="Arial" w:hAnsi="Arial" w:cs="Arial"/>
+                <w:color w:val="FF0000"/>
+                <w:sz w:val="21"/>
+                <w:szCs w:val="21"/>
+                <w:lang w:val="es-MX"/>
+              </w:rPr>
+              <w:t>N</w:t>
+            </w:r>
+            <w:r>
+              <w:rPr>
+                <w:rStyle w:val="Textoennegrita"/>
+                <w:rFonts w:ascii="Arial" w:hAnsi="Arial" w:cs="Arial"/>
+                <w:color w:val="FF0000"/>
+                <w:sz w:val="21"/>
+                <w:szCs w:val="21"/>
+                <w:lang w:val="es-MX"/>
+              </w:rPr>
+              <w:t>ota</w:t>
+            </w:r>
+            <w:r>
+              <w:rPr>
+                <w:rStyle w:val="Textoennegrita"/>
+                <w:rFonts w:ascii="Arial" w:hAnsi="Arial" w:cs="Arial"/>
+                <w:color w:val="FF0000"/>
+                <w:sz w:val="21"/>
+                <w:szCs w:val="21"/>
+                <w:lang w:val="es-MX"/>
+              </w:rPr>
+              <w:t xml:space="preserve"> </w:t>
+            </w:r>
+            <w:r>
+              <w:rPr>
+                <w:rStyle w:val="Textoennegrita"/>
+                <w:rFonts w:ascii="Arial" w:hAnsi="Arial" w:cs="Arial"/>
+                <w:color w:val="FF0000"/>
+                <w:sz w:val="21"/>
+                <w:szCs w:val="21"/>
+                <w:lang w:val="es-MX"/>
+              </w:rPr>
+              <w:t>3:</w:t>
+            </w:r>
+            <w:r>
+              <w:rPr>
+                <w:rFonts w:ascii="Arial" w:hAnsi="Arial" w:cs="Arial"/>
+                <w:color w:val="000000"/>
+                <w:sz w:val="21"/>
+                <w:szCs w:val="21"/>
+                <w:lang w:val="es-MX"/>
+              </w:rPr>
+              <w:t> Campo llave matricula no repetido, archivos solo cargar 1 sola vez. </w:t>
+            </w:r>
+          </w:p>
+          <w:p>
+            <w:pPr>
+              <w:pStyle w:val="NormalWeb"/>
+              <w:shd w:val="clear" w:color="auto" w:fill="FFFFFF"/>
+              <w:spacing w:before="0" w:beforeAutospacing="0" w:after="0" w:afterAutospacing="0"/>
+              <w:rPr>
+                <w:rFonts w:ascii="Open Sans" w:hAnsi="Open Sans" w:cs="Open Sans"/>
+                <w:color w:val="262626"/>
+                <w:sz w:val="21"/>
+                <w:szCs w:val="21"/>
+                <w:lang w:val="es-MX"/>
+              </w:rPr>
+            </w:pPr>
+            <w:r>
+              <w:rPr>
+                <w:rStyle w:val="Textoennegrita"/>
+                <w:rFonts w:ascii="Arial" w:hAnsi="Arial" w:cs="Arial"/>
+                <w:color w:val="FF0000"/>
+                <w:sz w:val="21"/>
+                <w:szCs w:val="21"/>
+                <w:lang w:val="es-MX"/>
+              </w:rPr>
+              <w:t>N</w:t>
+            </w:r>
+            <w:r>
+              <w:rPr>
+                <w:rStyle w:val="Textoennegrita"/>
+                <w:rFonts w:ascii="Arial" w:hAnsi="Arial" w:cs="Arial"/>
+                <w:color w:val="FF0000"/>
+                <w:sz w:val="21"/>
+                <w:szCs w:val="21"/>
+                <w:lang w:val="es-MX"/>
+              </w:rPr>
+              <w:t>ota</w:t>
+            </w:r>
+            <w:r>
+              <w:rPr>
+                <w:rStyle w:val="Textoennegrita"/>
+                <w:rFonts w:ascii="Arial" w:hAnsi="Arial" w:cs="Arial"/>
+                <w:color w:val="FF0000"/>
+                <w:sz w:val="21"/>
+                <w:szCs w:val="21"/>
+                <w:lang w:val="es-MX"/>
+              </w:rPr>
+              <w:t xml:space="preserve"> </w:t>
+            </w:r>
+            <w:r>
+              <w:rPr>
+                <w:rStyle w:val="Textoennegrita"/>
+                <w:rFonts w:ascii="Arial" w:hAnsi="Arial" w:cs="Arial"/>
+                <w:color w:val="FF0000"/>
+                <w:sz w:val="21"/>
+                <w:szCs w:val="21"/>
+                <w:lang w:val="es-MX"/>
+              </w:rPr>
+              <w:t>4:</w:t>
+            </w:r>
+            <w:r>
+              <w:rPr>
+                <w:rFonts w:ascii="Arial" w:hAnsi="Arial" w:cs="Arial"/>
+                <w:color w:val="000000"/>
+                <w:sz w:val="21"/>
+                <w:szCs w:val="21"/>
+                <w:lang w:val="es-MX"/>
+              </w:rPr>
+              <w:t xml:space="preserve"> Usar el tipo </w:t>
+            </w:r>
+            <w:proofErr w:type="spellStart"/>
+            <w:r>
+              <w:rPr>
+                <w:rFonts w:ascii="Arial" w:hAnsi="Arial" w:cs="Arial"/>
+                <w:color w:val="000000"/>
+                <w:sz w:val="21"/>
+                <w:szCs w:val="21"/>
+                <w:lang w:val="es-MX"/>
+              </w:rPr>
+              <w:t>Tkey</w:t>
+            </w:r>
+            <w:proofErr w:type="spellEnd"/>
+            <w:r>
+              <w:rPr>
+                <w:rFonts w:ascii="Arial" w:hAnsi="Arial" w:cs="Arial"/>
+                <w:color w:val="000000"/>
+                <w:sz w:val="21"/>
+                <w:szCs w:val="21"/>
+                <w:lang w:val="es-MX"/>
+              </w:rPr>
+              <w:t xml:space="preserve"> para hacer </w:t>
+            </w:r>
+            <w:r>
+              <w:rPr>
+                <w:rFonts w:ascii="Arial" w:hAnsi="Arial" w:cs="Arial"/>
+                <w:color w:val="000000"/>
+                <w:sz w:val="21"/>
+                <w:szCs w:val="21"/>
+                <w:lang w:val="es-MX"/>
+              </w:rPr>
+              <w:t>más</w:t>
+            </w:r>
+            <w:r>
+              <w:rPr>
+                <w:rFonts w:ascii="Arial" w:hAnsi="Arial" w:cs="Arial"/>
+                <w:color w:val="000000"/>
+                <w:sz w:val="21"/>
+                <w:szCs w:val="21"/>
+                <w:lang w:val="es-MX"/>
+              </w:rPr>
+              <w:t xml:space="preserve"> practico el programa </w:t>
+            </w:r>
+          </w:p>
+          <w:p>
+            <w:pPr>
+              <w:pStyle w:val="NormalWeb"/>
+              <w:shd w:val="clear" w:color="auto" w:fill="FFFFFF"/>
+              <w:spacing w:before="0" w:beforeAutospacing="0" w:after="0" w:afterAutospacing="0"/>
+              <w:jc w:val="both"/>
+              <w:rPr>
+                <w:rFonts w:ascii="Open Sans" w:hAnsi="Open Sans" w:cs="Open Sans"/>
+                <w:color w:val="262626"/>
+                <w:sz w:val="21"/>
+                <w:szCs w:val="21"/>
+                <w:lang w:val="es-MX"/>
+              </w:rPr>
+            </w:pPr>
           </w:p>
         </w:tc>
       </w:tr>
@@ -2552,44 +2684,10 @@
               <w:pStyle w:val="Normal1"/>
             </w:pPr>
             <w:r>
-              <w:t>En esta práctica hicimos un programa de gestión de registros de estudiantes con las siguientes características:</w:t>
-            </w:r>
-          </w:p>
-          <w:p>
-            <w:pPr>
-              <w:pStyle w:val="Normal1"/>
-            </w:pPr>
-          </w:p>
-          <w:p>
-            <w:pPr>
-              <w:pStyle w:val="Normal1"/>
-            </w:pPr>
-            <w:r>
-              <w:t>Estructura del Programa:</w:t>
-            </w:r>
-          </w:p>
-          <w:p>
-            <w:pPr>
-              <w:pStyle w:val="Normal1"/>
-            </w:pPr>
-            <w:r>
-              <w:t>Está organizado en funciones para tareas específicas.</w:t>
-            </w:r>
-          </w:p>
-          <w:p>
-            <w:pPr>
-              <w:pStyle w:val="Normal1"/>
-            </w:pPr>
-            <w:r>
-              <w:t>Utiliza la estructura Tstudents para representar la información de los estudiantes.</w:t>
-            </w:r>
-          </w:p>
-          <w:p>
-            <w:pPr>
-              <w:pStyle w:val="Normal1"/>
-            </w:pPr>
-            <w:r>
-              <w:t>Funciones Específicas:</w:t>
+              <w:t>E</w:t>
+            </w:r>
+            <w:r>
+              <w:t>l código muestra una implementación funcional de un sistema de gestión de registros de trabajadores. Tiene aspectos positivos, como la eficiencia en las búsquedas, la variedad de operaciones ofrecidas y el uso de persistencia de datos en archivos binarios. Además, la generación aleatoria de datos para los registros de prueba es una característica práctica.</w:t>
             </w:r>
           </w:p>
           <w:p>
@@ -2602,11 +2700,29 @@
               <w:pStyle w:val="Normal1"/>
               <w:numPr>
                 <w:ilvl w:val="0"/>
-                <w:numId w:val="3"/>
+                <w:numId w:val="4"/>
               </w:numPr>
-            </w:pPr>
-            <w:r>
-              <w:t>autoDataReg(): Genera datos de registro automáticamente.</w:t>
+              <w:spacing w:after="0" w:line="240" w:lineRule="auto"/>
+            </w:pPr>
+            <w:proofErr w:type="spellStart"/>
+            <w:r>
+              <w:rPr>
+                <w:b/>
+                <w:bCs/>
+              </w:rPr>
+              <w:t>main</w:t>
+            </w:r>
+            <w:proofErr w:type="spellEnd"/>
+            <w:r>
+              <w:t xml:space="preserve"> (función principal): Inicia el programa y llama a la función </w:t>
+            </w:r>
+            <w:proofErr w:type="spellStart"/>
+            <w:r>
+              <w:t>menu</w:t>
+            </w:r>
+            <w:proofErr w:type="spellEnd"/>
+            <w:r>
+              <w:t xml:space="preserve"> para gestionar las operaciones del usuario.</w:t>
             </w:r>
           </w:p>
           <w:p>
@@ -2614,11 +2730,21 @@
               <w:pStyle w:val="Normal1"/>
               <w:numPr>
                 <w:ilvl w:val="0"/>
-                <w:numId w:val="3"/>
+                <w:numId w:val="4"/>
               </w:numPr>
-            </w:pPr>
-            <w:r>
-              <w:t>linearSearch(): Búsqueda lineal en el array de estudiantes.</w:t>
+              <w:spacing w:after="0" w:line="240" w:lineRule="auto"/>
+            </w:pPr>
+            <w:proofErr w:type="spellStart"/>
+            <w:r>
+              <w:rPr>
+                <w:b/>
+                <w:bCs/>
+              </w:rPr>
+              <w:t>msges</w:t>
+            </w:r>
+            <w:proofErr w:type="spellEnd"/>
+            <w:r>
+              <w:t xml:space="preserve"> (menú de opciones): Muestra un menú al usuario, le permite seleccionar una opción y devuelve la opción validada.</w:t>
             </w:r>
           </w:p>
           <w:p>
@@ -2626,11 +2752,21 @@
               <w:pStyle w:val="Normal1"/>
               <w:numPr>
                 <w:ilvl w:val="0"/>
-                <w:numId w:val="3"/>
+                <w:numId w:val="4"/>
               </w:numPr>
-            </w:pPr>
-            <w:r>
-              <w:t>binarySearch(): Búsqueda binaria en el array (asume orden).</w:t>
+              <w:spacing w:after="0" w:line="240" w:lineRule="auto"/>
+            </w:pPr>
+            <w:proofErr w:type="spellStart"/>
+            <w:r>
+              <w:rPr>
+                <w:b/>
+                <w:bCs/>
+              </w:rPr>
+              <w:t>menu</w:t>
+            </w:r>
+            <w:proofErr w:type="spellEnd"/>
+            <w:r>
+              <w:t xml:space="preserve"> (manejo del menú): Implementa un bucle que gestiona las operaciones del usuario según la opción seleccionada en el menú.</w:t>
             </w:r>
           </w:p>
           <w:p>
@@ -2638,11 +2774,29 @@
               <w:pStyle w:val="Normal1"/>
               <w:numPr>
                 <w:ilvl w:val="0"/>
-                <w:numId w:val="3"/>
+                <w:numId w:val="4"/>
               </w:numPr>
-            </w:pPr>
-            <w:r>
-              <w:t>selectionSort(): Ordena el array con selección.</w:t>
+              <w:spacing w:after="0" w:line="240" w:lineRule="auto"/>
+            </w:pPr>
+            <w:proofErr w:type="spellStart"/>
+            <w:r>
+              <w:rPr>
+                <w:b/>
+                <w:bCs/>
+              </w:rPr>
+              <w:t>autoDataReg</w:t>
+            </w:r>
+            <w:proofErr w:type="spellEnd"/>
+            <w:r>
+              <w:t xml:space="preserve"> (generación de datos aleatorios): Crea y devuelve una estructura </w:t>
+            </w:r>
+            <w:proofErr w:type="spellStart"/>
+            <w:r>
+              <w:t>Tworker</w:t>
+            </w:r>
+            <w:proofErr w:type="spellEnd"/>
+            <w:r>
+              <w:t xml:space="preserve"> con datos aleatorios para nuevos registros de trabajadores.</w:t>
             </w:r>
           </w:p>
           <w:p>
@@ -2650,11 +2804,21 @@
               <w:pStyle w:val="Normal1"/>
               <w:numPr>
                 <w:ilvl w:val="0"/>
-                <w:numId w:val="3"/>
+                <w:numId w:val="4"/>
               </w:numPr>
-            </w:pPr>
-            <w:r>
-              <w:t>quicksort(): Ordena el array con ordenación rápida.</w:t>
+              <w:spacing w:after="0" w:line="240" w:lineRule="auto"/>
+            </w:pPr>
+            <w:proofErr w:type="spellStart"/>
+            <w:r>
+              <w:rPr>
+                <w:b/>
+                <w:bCs/>
+              </w:rPr>
+              <w:t>linearSearch</w:t>
+            </w:r>
+            <w:proofErr w:type="spellEnd"/>
+            <w:r>
+              <w:t xml:space="preserve"> (búsqueda lineal): Busca un número de registro en el arreglo y devuelve su índice si se encuentra, -1 si no.</w:t>
             </w:r>
           </w:p>
           <w:p>
@@ -2662,11 +2826,21 @@
               <w:pStyle w:val="Normal1"/>
               <w:numPr>
                 <w:ilvl w:val="0"/>
-                <w:numId w:val="3"/>
+                <w:numId w:val="4"/>
               </w:numPr>
-            </w:pPr>
-            <w:r>
-              <w:t>readTextFile(): Lee datos desde un archivo de texto.</w:t>
+              <w:spacing w:after="0" w:line="240" w:lineRule="auto"/>
+            </w:pPr>
+            <w:proofErr w:type="spellStart"/>
+            <w:r>
+              <w:rPr>
+                <w:b/>
+                <w:bCs/>
+              </w:rPr>
+              <w:t>binarySearch</w:t>
+            </w:r>
+            <w:proofErr w:type="spellEnd"/>
+            <w:r>
+              <w:t xml:space="preserve"> (búsqueda binaria): Realiza una búsqueda binaria de un número de registro en el arreglo ordenado y devuelve su índice si se encuentra, -1 si no.</w:t>
             </w:r>
           </w:p>
           <w:p>
@@ -2674,11 +2848,21 @@
               <w:pStyle w:val="Normal1"/>
               <w:numPr>
                 <w:ilvl w:val="0"/>
-                <w:numId w:val="3"/>
+                <w:numId w:val="4"/>
               </w:numPr>
-            </w:pPr>
-            <w:r>
-              <w:t>counterRegisters(): Cuenta registros en un archivo.</w:t>
+              <w:spacing w:after="0" w:line="240" w:lineRule="auto"/>
+            </w:pPr>
+            <w:proofErr w:type="spellStart"/>
+            <w:r>
+              <w:rPr>
+                <w:b/>
+                <w:bCs/>
+              </w:rPr>
+              <w:t>selectionSort</w:t>
+            </w:r>
+            <w:proofErr w:type="spellEnd"/>
+            <w:r>
+              <w:t xml:space="preserve"> (ordenamiento por selección): Ordena el arreglo por el número de registro utilizando el algoritmo de selección.</w:t>
             </w:r>
           </w:p>
           <w:p>
@@ -2686,11 +2870,36 @@
               <w:pStyle w:val="Normal1"/>
               <w:numPr>
                 <w:ilvl w:val="0"/>
-                <w:numId w:val="3"/>
+                <w:numId w:val="4"/>
               </w:numPr>
-            </w:pPr>
-            <w:r>
-              <w:t>printRegister(): Imprime registros en páginas de 40.</w:t>
+              <w:spacing w:after="0" w:line="240" w:lineRule="auto"/>
+            </w:pPr>
+            <w:r>
+              <w:t xml:space="preserve">swap y </w:t>
+            </w:r>
+            <w:proofErr w:type="spellStart"/>
+            <w:r>
+              <w:t>partition</w:t>
+            </w:r>
+            <w:proofErr w:type="spellEnd"/>
+            <w:r>
+              <w:t xml:space="preserve"> (</w:t>
+            </w:r>
+            <w:proofErr w:type="spellStart"/>
+            <w:r>
+              <w:t>quicksort</w:t>
+            </w:r>
+            <w:proofErr w:type="spellEnd"/>
+            <w:r>
+              <w:t xml:space="preserve">): Funciones auxiliares para el algoritmo de ordenamiento </w:t>
+            </w:r>
+            <w:proofErr w:type="spellStart"/>
+            <w:r>
+              <w:t>quicksort</w:t>
+            </w:r>
+            <w:proofErr w:type="spellEnd"/>
+            <w:r>
+              <w:t>.</w:t>
             </w:r>
           </w:p>
           <w:p>
@@ -2698,99 +2907,164 @@
               <w:pStyle w:val="Normal1"/>
               <w:numPr>
                 <w:ilvl w:val="0"/>
-                <w:numId w:val="3"/>
+                <w:numId w:val="4"/>
               </w:numPr>
-            </w:pPr>
-            <w:r>
-              <w:t>writeTextFile() y writeDeletedTextFile(): Escribe registros en archivos de texto.</w:t>
-            </w:r>
-          </w:p>
-          <w:p>
-            <w:pPr>
-              <w:pStyle w:val="Normal1"/>
-              <w:ind w:left="720"/>
-            </w:pPr>
-          </w:p>
-          <w:p>
-            <w:pPr>
-              <w:pStyle w:val="Normal1"/>
-            </w:pPr>
-            <w:r>
-              <w:t>Interacción con el Usuario:</w:t>
-            </w:r>
-          </w:p>
-          <w:p>
-            <w:pPr>
-              <w:pStyle w:val="Normal1"/>
-            </w:pPr>
-            <w:r>
-              <w:t>Menú interactivo para seleccionar operaciones.</w:t>
-            </w:r>
-          </w:p>
-          <w:p>
-            <w:pPr>
-              <w:pStyle w:val="Normal1"/>
-            </w:pPr>
-            <w:r>
-              <w:t>Uso de validate() para entrada de datos válidos.</w:t>
-            </w:r>
-          </w:p>
-          <w:p>
-            <w:pPr>
-              <w:pStyle w:val="Normal1"/>
-            </w:pPr>
-            <w:r>
-              <w:t>Persistencia de Datos:</w:t>
-            </w:r>
-          </w:p>
-          <w:p>
-            <w:pPr>
-              <w:pStyle w:val="Normal1"/>
-            </w:pPr>
-          </w:p>
-          <w:p>
-            <w:pPr>
-              <w:pStyle w:val="Normal1"/>
-            </w:pPr>
-            <w:r>
-              <w:t>Carga datos desde un archivo y los guarda al final.</w:t>
-            </w:r>
-          </w:p>
-          <w:p>
-            <w:pPr>
-              <w:pStyle w:val="Normal1"/>
-            </w:pPr>
-            <w:r>
-              <w:t>Áreas de Mejora:</w:t>
-            </w:r>
-          </w:p>
-          <w:p>
-            <w:pPr>
-              <w:pStyle w:val="Normal1"/>
-            </w:pPr>
-          </w:p>
-          <w:p>
-            <w:pPr>
-              <w:pStyle w:val="Normal1"/>
-            </w:pPr>
-            <w:r>
-              <w:t>El menú podría permitir recargar archivos.</w:t>
-            </w:r>
-          </w:p>
-          <w:p>
-            <w:pPr>
-              <w:pStyle w:val="Normal1"/>
-            </w:pPr>
-            <w:r>
-              <w:t>autoDataReg() podría modularizarse.</w:t>
-            </w:r>
-          </w:p>
-          <w:p>
-            <w:pPr>
-              <w:pStyle w:val="Normal1"/>
-            </w:pPr>
-            <w:r>
-              <w:t>Se pueden agregar comentarios para mejorar la comprensión.</w:t>
+              <w:spacing w:after="0" w:line="240" w:lineRule="auto"/>
+            </w:pPr>
+            <w:proofErr w:type="spellStart"/>
+            <w:r>
+              <w:rPr>
+                <w:b/>
+                <w:bCs/>
+              </w:rPr>
+              <w:t>quicksort</w:t>
+            </w:r>
+            <w:proofErr w:type="spellEnd"/>
+            <w:r>
+              <w:t xml:space="preserve"> (ordenamiento rápido): Ordena el arreglo por el número de registro utilizando el algoritmo </w:t>
+            </w:r>
+            <w:proofErr w:type="spellStart"/>
+            <w:r>
+              <w:t>quicksort</w:t>
+            </w:r>
+            <w:proofErr w:type="spellEnd"/>
+            <w:r>
+              <w:t>.</w:t>
+            </w:r>
+          </w:p>
+          <w:p>
+            <w:pPr>
+              <w:pStyle w:val="Normal1"/>
+              <w:numPr>
+                <w:ilvl w:val="0"/>
+                <w:numId w:val="4"/>
+              </w:numPr>
+              <w:spacing w:after="0" w:line="240" w:lineRule="auto"/>
+            </w:pPr>
+            <w:proofErr w:type="spellStart"/>
+            <w:r>
+              <w:rPr>
+                <w:b/>
+                <w:bCs/>
+              </w:rPr>
+              <w:t>printRegister</w:t>
+            </w:r>
+            <w:proofErr w:type="spellEnd"/>
+            <w:r>
+              <w:t xml:space="preserve"> (impresión de registros): Imprime en la consola los registros del arreglo en formato tabular.</w:t>
+            </w:r>
+          </w:p>
+          <w:p>
+            <w:pPr>
+              <w:pStyle w:val="Normal1"/>
+              <w:numPr>
+                <w:ilvl w:val="0"/>
+                <w:numId w:val="4"/>
+              </w:numPr>
+              <w:spacing w:after="0" w:line="240" w:lineRule="auto"/>
+            </w:pPr>
+            <w:proofErr w:type="spellStart"/>
+            <w:r>
+              <w:rPr>
+                <w:b/>
+                <w:bCs/>
+              </w:rPr>
+              <w:t>writeTextFile</w:t>
+            </w:r>
+            <w:proofErr w:type="spellEnd"/>
+            <w:r>
+              <w:t xml:space="preserve"> (escritura en archivo de texto): Escribe los registros en un archivo de texto con formato tabular.</w:t>
+            </w:r>
+          </w:p>
+          <w:p>
+            <w:pPr>
+              <w:pStyle w:val="Normal1"/>
+              <w:numPr>
+                <w:ilvl w:val="0"/>
+                <w:numId w:val="4"/>
+              </w:numPr>
+              <w:spacing w:after="0" w:line="240" w:lineRule="auto"/>
+            </w:pPr>
+            <w:proofErr w:type="spellStart"/>
+            <w:r>
+              <w:rPr>
+                <w:b/>
+                <w:bCs/>
+              </w:rPr>
+              <w:t>printTextFile</w:t>
+            </w:r>
+            <w:proofErr w:type="spellEnd"/>
+            <w:r>
+              <w:t xml:space="preserve"> (lectura </w:t>
+            </w:r>
+            <w:proofErr w:type="spellStart"/>
+            <w:r>
+              <w:t>y</w:t>
+            </w:r>
+            <w:proofErr w:type="spellEnd"/>
+            <w:r>
+              <w:t xml:space="preserve"> impresión de archivo de texto): Lee y muestra en consola el contenido de un archivo de texto.</w:t>
+            </w:r>
+          </w:p>
+          <w:p>
+            <w:pPr>
+              <w:pStyle w:val="Normal1"/>
+              <w:numPr>
+                <w:ilvl w:val="0"/>
+                <w:numId w:val="4"/>
+              </w:numPr>
+              <w:spacing w:after="0" w:line="240" w:lineRule="auto"/>
+            </w:pPr>
+            <w:proofErr w:type="spellStart"/>
+            <w:r>
+              <w:t>createBinaryFile</w:t>
+            </w:r>
+            <w:proofErr w:type="spellEnd"/>
+            <w:r>
+              <w:t xml:space="preserve"> (escritura en archivo binario): Escribe los registros en un archivo binario.</w:t>
+            </w:r>
+          </w:p>
+          <w:p>
+            <w:pPr>
+              <w:pStyle w:val="Normal1"/>
+              <w:numPr>
+                <w:ilvl w:val="0"/>
+                <w:numId w:val="4"/>
+              </w:numPr>
+              <w:spacing w:after="0" w:line="240" w:lineRule="auto"/>
+            </w:pPr>
+            <w:proofErr w:type="spellStart"/>
+            <w:r>
+              <w:rPr>
+                <w:b/>
+                <w:bCs/>
+              </w:rPr>
+              <w:t>readBinaryFile</w:t>
+            </w:r>
+            <w:proofErr w:type="spellEnd"/>
+            <w:r>
+              <w:t xml:space="preserve"> (lectura de archivo binario): Lee registros desde un archivo binario y los carga en el arreglo.</w:t>
+            </w:r>
+          </w:p>
+          <w:p>
+            <w:pPr>
+              <w:pStyle w:val="Normal1"/>
+              <w:numPr>
+                <w:ilvl w:val="0"/>
+                <w:numId w:val="4"/>
+              </w:numPr>
+            </w:pPr>
+            <w:proofErr w:type="spellStart"/>
+            <w:r>
+              <w:rPr>
+                <w:b/>
+                <w:bCs/>
+              </w:rPr>
+              <w:t>printDeleted</w:t>
+            </w:r>
+            <w:proofErr w:type="spellEnd"/>
+            <w:r>
+              <w:t xml:space="preserve"> (impresión de registros eliminados): Imprime en formato tabular los registros marcados como eliminados.</w:t>
             </w:r>
           </w:p>
         </w:tc>
@@ -2896,7 +3170,7 @@
               <w:t>1</w:t>
             </w:r>
             <w:r>
-              <w:t>2</w:t>
+              <w:t>3</w:t>
             </w:r>
             <w:r>
               <w:t>_PE_ANEXOS</w:t>
@@ -2913,6 +3187,7 @@
     </w:p>
     <w:p>
       <w:r>
+        <w:lastRenderedPageBreak/>
         <w:br w:type="page"/>
       </w:r>
     </w:p>
@@ -3035,19 +3310,19 @@
                 <w:szCs w:val="18"/>
                 <w:shd w:val="clear" w:color="auto" w:fill="E9EBED"/>
               </w:rPr>
-              <w:t xml:space="preserve">Corona, M.A. y Ancona, M.A. (2011).. </w:t>
-            </w:r>
-          </w:p>
-          <w:p>
-            <w:pPr>
-              <w:pStyle w:val="Normal1"/>
+              <w:t>Corona, M.A. y Ancona, M.A. (2011</w:t>
+            </w:r>
+            <w:proofErr w:type="gramStart"/>
+            <w:r>
               <w:rPr>
                 <w:rFonts w:ascii="Arial" w:hAnsi="Arial" w:cs="Arial"/>
                 <w:sz w:val="18"/>
                 <w:szCs w:val="18"/>
                 <w:shd w:val="clear" w:color="auto" w:fill="E9EBED"/>
               </w:rPr>
-            </w:pPr>
+              <w:t>)..</w:t>
+            </w:r>
+            <w:proofErr w:type="gramEnd"/>
             <w:r>
               <w:rPr>
                 <w:rFonts w:ascii="Arial" w:hAnsi="Arial" w:cs="Arial"/>
@@ -3055,7 +3330,7 @@
                 <w:szCs w:val="18"/>
                 <w:shd w:val="clear" w:color="auto" w:fill="E9EBED"/>
               </w:rPr>
-              <w:t xml:space="preserve">España: McGraw-Hill. </w:t>
+              <w:t xml:space="preserve"> </w:t>
             </w:r>
           </w:p>
           <w:p>
@@ -3075,7 +3350,7 @@
                 <w:szCs w:val="18"/>
                 <w:shd w:val="clear" w:color="auto" w:fill="E9EBED"/>
               </w:rPr>
-              <w:t>ISBN: 9786071505712</w:t>
+              <w:t xml:space="preserve">España: McGraw-Hill. </w:t>
             </w:r>
           </w:p>
           <w:p>
@@ -3088,6 +3363,26 @@
                 <w:shd w:val="clear" w:color="auto" w:fill="E9EBED"/>
               </w:rPr>
             </w:pPr>
+            <w:r>
+              <w:rPr>
+                <w:rFonts w:ascii="Arial" w:hAnsi="Arial" w:cs="Arial"/>
+                <w:sz w:val="18"/>
+                <w:szCs w:val="18"/>
+                <w:shd w:val="clear" w:color="auto" w:fill="E9EBED"/>
+              </w:rPr>
+              <w:t>ISBN: 9786071505712</w:t>
+            </w:r>
+          </w:p>
+          <w:p>
+            <w:pPr>
+              <w:pStyle w:val="Normal1"/>
+              <w:rPr>
+                <w:rFonts w:ascii="Arial" w:hAnsi="Arial" w:cs="Arial"/>
+                <w:sz w:val="18"/>
+                <w:szCs w:val="18"/>
+                <w:shd w:val="clear" w:color="auto" w:fill="E9EBED"/>
+              </w:rPr>
+            </w:pPr>
           </w:p>
           <w:p>
             <w:pPr>
@@ -3108,7 +3403,31 @@
                 <w:szCs w:val="18"/>
                 <w:shd w:val="clear" w:color="auto" w:fill="E9EBED"/>
               </w:rPr>
-              <w:t>Programación estructurada a fondo:implementación de algoritmos en C</w:t>
+              <w:t xml:space="preserve">Programación estructurada a </w:t>
+            </w:r>
+            <w:proofErr w:type="spellStart"/>
+            <w:proofErr w:type="gramStart"/>
+            <w:r>
+              <w:rPr>
+                <w:rFonts w:ascii="Arial" w:hAnsi="Arial" w:cs="Arial"/>
+                <w:b/>
+                <w:sz w:val="20"/>
+                <w:szCs w:val="18"/>
+                <w:shd w:val="clear" w:color="auto" w:fill="E9EBED"/>
+              </w:rPr>
+              <w:t>fondo:implementación</w:t>
+            </w:r>
+            <w:proofErr w:type="spellEnd"/>
+            <w:proofErr w:type="gramEnd"/>
+            <w:r>
+              <w:rPr>
+                <w:rFonts w:ascii="Arial" w:hAnsi="Arial" w:cs="Arial"/>
+                <w:b/>
+                <w:sz w:val="20"/>
+                <w:szCs w:val="18"/>
+                <w:shd w:val="clear" w:color="auto" w:fill="E9EBED"/>
+              </w:rPr>
+              <w:t xml:space="preserve"> de algoritmos en C</w:t>
             </w:r>
           </w:p>
           <w:p>
@@ -3121,6 +3440,7 @@
                 <w:shd w:val="clear" w:color="auto" w:fill="E9EBED"/>
               </w:rPr>
             </w:pPr>
+            <w:proofErr w:type="gramStart"/>
             <w:r>
               <w:rPr>
                 <w:rFonts w:ascii="Arial" w:hAnsi="Arial" w:cs="Arial"/>
@@ -3128,16 +3448,9 @@
                 <w:szCs w:val="18"/>
                 <w:shd w:val="clear" w:color="auto" w:fill="E9EBED"/>
               </w:rPr>
-              <w:t xml:space="preserve">:Pearson Educación.Sznajdleder, P. A. (2017).. </w:t>
-            </w:r>
-          </w:p>
-          <w:p>
-            <w:pPr>
-              <w:pStyle w:val="Normal1"/>
-              <w:rPr>
-                <w:b/>
-              </w:rPr>
-            </w:pPr>
+              <w:t>:Pearson</w:t>
+            </w:r>
+            <w:proofErr w:type="gramEnd"/>
             <w:r>
               <w:rPr>
                 <w:rFonts w:ascii="Arial" w:hAnsi="Arial" w:cs="Arial"/>
@@ -3145,14 +3458,73 @@
                 <w:szCs w:val="18"/>
                 <w:shd w:val="clear" w:color="auto" w:fill="E9EBED"/>
               </w:rPr>
-              <w:t>Buenos Aires,Argentina: Alfaomega</w:t>
-            </w:r>
-            <w:r>
-              <w:rPr>
-                <w:b/>
-              </w:rPr>
               <w:t xml:space="preserve"> </w:t>
             </w:r>
+            <w:proofErr w:type="spellStart"/>
+            <w:r>
+              <w:rPr>
+                <w:rFonts w:ascii="Arial" w:hAnsi="Arial" w:cs="Arial"/>
+                <w:sz w:val="18"/>
+                <w:szCs w:val="18"/>
+                <w:shd w:val="clear" w:color="auto" w:fill="E9EBED"/>
+              </w:rPr>
+              <w:t>Educación.Sznajdleder</w:t>
+            </w:r>
+            <w:proofErr w:type="spellEnd"/>
+            <w:r>
+              <w:rPr>
+                <w:rFonts w:ascii="Arial" w:hAnsi="Arial" w:cs="Arial"/>
+                <w:sz w:val="18"/>
+                <w:szCs w:val="18"/>
+                <w:shd w:val="clear" w:color="auto" w:fill="E9EBED"/>
+              </w:rPr>
+              <w:t xml:space="preserve">, P. A. (2017).. </w:t>
+            </w:r>
+          </w:p>
+          <w:p>
+            <w:pPr>
+              <w:pStyle w:val="Normal1"/>
+              <w:rPr>
+                <w:b/>
+              </w:rPr>
+            </w:pPr>
+            <w:r>
+              <w:rPr>
+                <w:rFonts w:ascii="Arial" w:hAnsi="Arial" w:cs="Arial"/>
+                <w:sz w:val="18"/>
+                <w:szCs w:val="18"/>
+                <w:shd w:val="clear" w:color="auto" w:fill="E9EBED"/>
+              </w:rPr>
+              <w:t xml:space="preserve">Buenos </w:t>
+            </w:r>
+            <w:proofErr w:type="spellStart"/>
+            <w:proofErr w:type="gramStart"/>
+            <w:r>
+              <w:rPr>
+                <w:rFonts w:ascii="Arial" w:hAnsi="Arial" w:cs="Arial"/>
+                <w:sz w:val="18"/>
+                <w:szCs w:val="18"/>
+                <w:shd w:val="clear" w:color="auto" w:fill="E9EBED"/>
+              </w:rPr>
+              <w:t>Aires,Argentina</w:t>
+            </w:r>
+            <w:proofErr w:type="spellEnd"/>
+            <w:proofErr w:type="gramEnd"/>
+            <w:r>
+              <w:rPr>
+                <w:rFonts w:ascii="Arial" w:hAnsi="Arial" w:cs="Arial"/>
+                <w:sz w:val="18"/>
+                <w:szCs w:val="18"/>
+                <w:shd w:val="clear" w:color="auto" w:fill="E9EBED"/>
+              </w:rPr>
+              <w:t>: Alfaomega</w:t>
+            </w:r>
+            <w:r>
+              <w:rPr>
+                <w:b/>
+              </w:rPr>
+              <w:t xml:space="preserve"> </w:t>
+            </w:r>
           </w:p>
           <w:p>
             <w:pPr>
@@ -3182,8 +3554,21 @@
               <w:ind w:left="720"/>
             </w:pPr>
             <w:r>
-              <w:t>H.M. Deitel/ P.J. Deitel</w:t>
-            </w:r>
+              <w:t xml:space="preserve">H.M. </w:t>
+            </w:r>
+            <w:proofErr w:type="spellStart"/>
+            <w:r>
+              <w:t>Deitel</w:t>
+            </w:r>
+            <w:proofErr w:type="spellEnd"/>
+            <w:r>
+              <w:t xml:space="preserve">/ P.J. </w:t>
+            </w:r>
+            <w:proofErr w:type="spellStart"/>
+            <w:r>
+              <w:t>Deitel</w:t>
+            </w:r>
+            <w:proofErr w:type="spellEnd"/>
           </w:p>
           <w:p>
             <w:pPr>
@@ -3234,7 +3619,31 @@
                 <w:szCs w:val="18"/>
                 <w:shd w:val="clear" w:color="auto" w:fill="E9EBED"/>
               </w:rPr>
-              <w:t>Programación en C.Metodología, estructura de datos y objetos</w:t>
+              <w:t xml:space="preserve">Programación en </w:t>
+            </w:r>
+            <w:proofErr w:type="spellStart"/>
+            <w:proofErr w:type="gramStart"/>
+            <w:r>
+              <w:rPr>
+                <w:rFonts w:ascii="Arial" w:hAnsi="Arial" w:cs="Arial"/>
+                <w:b/>
+                <w:sz w:val="20"/>
+                <w:szCs w:val="18"/>
+                <w:shd w:val="clear" w:color="auto" w:fill="E9EBED"/>
+              </w:rPr>
+              <w:t>C.Metodología</w:t>
+            </w:r>
+            <w:proofErr w:type="spellEnd"/>
+            <w:proofErr w:type="gramEnd"/>
+            <w:r>
+              <w:rPr>
+                <w:rFonts w:ascii="Arial" w:hAnsi="Arial" w:cs="Arial"/>
+                <w:b/>
+                <w:sz w:val="20"/>
+                <w:szCs w:val="18"/>
+                <w:shd w:val="clear" w:color="auto" w:fill="E9EBED"/>
+              </w:rPr>
+              <w:t>, estructura de datos y objetos</w:t>
             </w:r>
           </w:p>
           <w:p>
@@ -3254,19 +3663,19 @@
                 <w:szCs w:val="18"/>
                 <w:shd w:val="clear" w:color="auto" w:fill="E9EBED"/>
               </w:rPr>
-              <w:t>Joyanes, L. y Zahonero, I. (2001)..</w:t>
-            </w:r>
-          </w:p>
-          <w:p>
-            <w:pPr>
-              <w:pStyle w:val="Normal1"/>
+              <w:t xml:space="preserve">Joyanes, L. y </w:t>
+            </w:r>
+            <w:proofErr w:type="spellStart"/>
+            <w:r>
               <w:rPr>
                 <w:rFonts w:ascii="Arial" w:hAnsi="Arial" w:cs="Arial"/>
                 <w:sz w:val="18"/>
                 <w:szCs w:val="18"/>
                 <w:shd w:val="clear" w:color="auto" w:fill="E9EBED"/>
               </w:rPr>
-            </w:pPr>
+              <w:t>Zahonero</w:t>
+            </w:r>
+            <w:proofErr w:type="spellEnd"/>
             <w:r>
               <w:rPr>
                 <w:rFonts w:ascii="Arial" w:hAnsi="Arial" w:cs="Arial"/>
@@ -3274,7 +3683,69 @@
                 <w:szCs w:val="18"/>
                 <w:shd w:val="clear" w:color="auto" w:fill="E9EBED"/>
               </w:rPr>
-              <w:t xml:space="preserve"> España:McGraw-Hill. </w:t>
+              <w:t>, I. (2001</w:t>
+            </w:r>
+            <w:proofErr w:type="gramStart"/>
+            <w:r>
+              <w:rPr>
+                <w:rFonts w:ascii="Arial" w:hAnsi="Arial" w:cs="Arial"/>
+                <w:sz w:val="18"/>
+                <w:szCs w:val="18"/>
+                <w:shd w:val="clear" w:color="auto" w:fill="E9EBED"/>
+              </w:rPr>
+              <w:t>)..</w:t>
+            </w:r>
+            <w:proofErr w:type="gramEnd"/>
+          </w:p>
+          <w:p>
+            <w:pPr>
+              <w:pStyle w:val="Normal1"/>
+              <w:rPr>
+                <w:rFonts w:ascii="Arial" w:hAnsi="Arial" w:cs="Arial"/>
+                <w:sz w:val="18"/>
+                <w:szCs w:val="18"/>
+                <w:shd w:val="clear" w:color="auto" w:fill="E9EBED"/>
+              </w:rPr>
+            </w:pPr>
+            <w:r>
+              <w:rPr>
+                <w:rFonts w:ascii="Arial" w:hAnsi="Arial" w:cs="Arial"/>
+                <w:sz w:val="18"/>
+                <w:szCs w:val="18"/>
+                <w:shd w:val="clear" w:color="auto" w:fill="E9EBED"/>
+              </w:rPr>
+              <w:t xml:space="preserve"> </w:t>
+            </w:r>
+            <w:proofErr w:type="spellStart"/>
+            <w:proofErr w:type="gramStart"/>
+            <w:r>
+              <w:rPr>
+                <w:rFonts w:ascii="Arial" w:hAnsi="Arial" w:cs="Arial"/>
+                <w:sz w:val="18"/>
+                <w:szCs w:val="18"/>
+                <w:shd w:val="clear" w:color="auto" w:fill="E9EBED"/>
+              </w:rPr>
+              <w:t>España:McGraw</w:t>
+            </w:r>
+            <w:proofErr w:type="gramEnd"/>
+            <w:r>
+              <w:rPr>
+                <w:rFonts w:ascii="Arial" w:hAnsi="Arial" w:cs="Arial"/>
+                <w:sz w:val="18"/>
+                <w:szCs w:val="18"/>
+                <w:shd w:val="clear" w:color="auto" w:fill="E9EBED"/>
+              </w:rPr>
+              <w:t>-Hill</w:t>
+            </w:r>
+            <w:proofErr w:type="spellEnd"/>
+            <w:r>
+              <w:rPr>
+                <w:rFonts w:ascii="Arial" w:hAnsi="Arial" w:cs="Arial"/>
+                <w:sz w:val="18"/>
+                <w:szCs w:val="18"/>
+                <w:shd w:val="clear" w:color="auto" w:fill="E9EBED"/>
+              </w:rPr>
+              <w:t xml:space="preserve">. </w:t>
             </w:r>
           </w:p>
           <w:p>
@@ -3883,6 +4354,119 @@
 <file path=word/numbering.xml><?xml version="1.0" encoding="utf-8"?>
 <w:numbering xmlns:wpc="http://schemas.microsoft.com/office/word/2010/wordprocessingCanvas" xmlns:cx="http://schemas.microsoft.com/office/drawing/2014/chartex" xmlns:cx1="http://schemas.microsoft.com/office/drawing/2015/9/8/chartex" xmlns:cx2="http://schemas.microsoft.com/office/drawing/2015/10/21/chartex" xmlns:cx3="http://schemas.microsoft.com/office/drawing/2016/5/9/chartex" xmlns:cx4="http://schemas.microsoft.com/office/drawing/2016/5/10/chartex" xmlns:cx5="http://schemas.microsoft.com/office/drawing/2016/5/11/chartex" xmlns:cx6="http://schemas.microsoft.com/office/drawing/2016/5/12/chartex" xmlns:cx7="http://schemas.microsoft.com/office/drawing/2016/5/13/chartex" xmlns:cx8="http://schemas.microsoft.com/office/drawing/2016/5/14/chartex" xmlns:mc="http://schemas.openxmlformats.org/markup-compatibility/2006" xmlns:aink="http://schemas.microsoft.com/office/drawing/2016/ink" xmlns:am3d="http://schemas.microsoft.com/office/drawing/2017/model3d" xmlns:o="urn:schemas-microsoft-com:office:office" xmlns:oel="http://schemas.microsoft.com/office/2019/extlst" xmlns:r="http://schemas.openxmlformats.org/officeDocument/2006/relationships" xmlns:m="http://schemas.openxmlformats.org/officeDocument/2006/math" xmlns:v="urn:schemas-microsoft-com:vml" xmlns:wp14="http://schemas.microsoft.com/office/word/2010/wordprocessingDrawing" xmlns:wp="http://schemas.openxmlformats.org/drawingml/2006/wordprocessingDrawing" xmlns:w10="urn:schemas-microsoft-com:office:word" xmlns:w="http://schemas.openxmlformats.org/wordprocessingml/2006/main" xmlns:w14="http://schemas.microsoft.com/office/word/2010/wordml" xmlns:w15="http://schemas.microsoft.com/office/word/2012/wordml" xmlns:w16cex="http://schemas.microsoft.com/office/word/2018/wordml/cex" xmlns:w16cid="http://schemas.microsoft.com/office/word/2016/wordml/cid" xmlns:w16="http://schemas.microsoft.com/office/word/2018/wordml" xmlns:w16sdtdh="http://schemas.microsoft.com/office/word/2020/wordml/sdtdatahash" xmlns:w16se="http://schemas.microsoft.com/office/word/2015/wordml/symex" xmlns:wpg="http://schemas.microsoft.com/office/word/2010/wordprocessingGroup" xmlns:wpi="http://schemas.microsoft.com/office/word/2010/wordprocessingInk" xmlns:wne="http://schemas.microsoft.com/office/word/2006/wordml" xmlns:wps="http://schemas.microsoft.com/office/word/2010/wordprocessingShape" mc:Ignorable="w14 w15 w16se w16cid w16 w16cex w16sdtdh wp14">
   <w:abstractNum w:abstractNumId="0" w15:restartNumberingAfterBreak="0">
+    <w:nsid w:val="056524F9"/>
+    <w:multiLevelType w:val="hybridMultilevel"/>
+    <w:tmpl w:val="2FAE807E"/>
+    <w:lvl w:ilvl="0" w:tplc="04090001">
+      <w:start w:val="1"/>
+      <w:numFmt w:val="bullet"/>
+      <w:lvlText w:val=""/>
+      <w:lvlJc w:val="left"/>
+      <w:pPr>
+        <w:ind w:left="720" w:hanging="360"/>
+      </w:pPr>
+      <w:rPr>
+        <w:rFonts w:ascii="Symbol" w:hAnsi="Symbol" w:hint="default"/>
+      </w:rPr>
+    </w:lvl>
+    <w:lvl w:ilvl="1" w:tplc="04090003" w:tentative="1">
+      <w:start w:val="1"/>
+      <w:numFmt w:val="bullet"/>
+      <w:lvlText w:val="o"/>
+      <w:lvlJc w:val="left"/>
+      <w:pPr>
+        <w:ind w:left="1440" w:hanging="360"/>
+      </w:pPr>
+      <w:rPr>
+        <w:rFonts w:ascii="Courier New" w:hAnsi="Courier New" w:cs="Courier New" w:hint="default"/>
+      </w:rPr>
+    </w:lvl>
+    <w:lvl w:ilvl="2" w:tplc="04090005" w:tentative="1">
+      <w:start w:val="1"/>
+      <w:numFmt w:val="bullet"/>
+      <w:lvlText w:val=""/>
+      <w:lvlJc w:val="left"/>
+      <w:pPr>
+        <w:ind w:left="2160" w:hanging="360"/>
+      </w:pPr>
+      <w:rPr>
+        <w:rFonts w:ascii="Wingdings" w:hAnsi="Wingdings" w:hint="default"/>
+      </w:rPr>
+    </w:lvl>
+    <w:lvl w:ilvl="3" w:tplc="04090001" w:tentative="1">
+      <w:start w:val="1"/>
+      <w:numFmt w:val="bullet"/>
+      <w:lvlText w:val=""/>
+      <w:lvlJc w:val="left"/>
+      <w:pPr>
+        <w:ind w:left="2880" w:hanging="360"/>
+      </w:pPr>
+      <w:rPr>
+        <w:rFonts w:ascii="Symbol" w:hAnsi="Symbol" w:hint="default"/>
+      </w:rPr>
+    </w:lvl>
+    <w:lvl w:ilvl="4" w:tplc="04090003" w:tentative="1">
+      <w:start w:val="1"/>
+      <w:numFmt w:val="bullet"/>
+      <w:lvlText w:val="o"/>
+      <w:lvlJc w:val="left"/>
+      <w:pPr>
+        <w:ind w:left="3600" w:hanging="360"/>
+      </w:pPr>
+      <w:rPr>
+        <w:rFonts w:ascii="Courier New" w:hAnsi="Courier New" w:cs="Courier New" w:hint="default"/>
+      </w:rPr>
+    </w:lvl>
+    <w:lvl w:ilvl="5" w:tplc="04090005" w:tentative="1">
+      <w:start w:val="1"/>
+      <w:numFmt w:val="bullet"/>
+      <w:lvlText w:val=""/>
+      <w:lvlJc w:val="left"/>
+      <w:pPr>
+        <w:ind w:left="4320" w:hanging="360"/>
+      </w:pPr>
+      <w:rPr>
+        <w:rFonts w:ascii="Wingdings" w:hAnsi="Wingdings" w:hint="default"/>
+      </w:rPr>
+    </w:lvl>
+    <w:lvl w:ilvl="6" w:tplc="04090001" w:tentative="1">
+      <w:start w:val="1"/>
+      <w:numFmt w:val="bullet"/>
+      <w:lvlText w:val=""/>
+      <w:lvlJc w:val="left"/>
+      <w:pPr>
+        <w:ind w:left="5040" w:hanging="360"/>
+      </w:pPr>
+      <w:rPr>
+        <w:rFonts w:ascii="Symbol" w:hAnsi="Symbol" w:hint="default"/>
+      </w:rPr>
+    </w:lvl>
+    <w:lvl w:ilvl="7" w:tplc="04090003" w:tentative="1">
+      <w:start w:val="1"/>
+      <w:numFmt w:val="bullet"/>
+      <w:lvlText w:val="o"/>
+      <w:lvlJc w:val="left"/>
+      <w:pPr>
+        <w:ind w:left="5760" w:hanging="360"/>
+      </w:pPr>
+      <w:rPr>
+        <w:rFonts w:ascii="Courier New" w:hAnsi="Courier New" w:cs="Courier New" w:hint="default"/>
+      </w:rPr>
+    </w:lvl>
+    <w:lvl w:ilvl="8" w:tplc="04090005" w:tentative="1">
+      <w:start w:val="1"/>
+      <w:numFmt w:val="bullet"/>
+      <w:lvlText w:val=""/>
+      <w:lvlJc w:val="left"/>
+      <w:pPr>
+        <w:ind w:left="6480" w:hanging="360"/>
+      </w:pPr>
+      <w:rPr>
+        <w:rFonts w:ascii="Wingdings" w:hAnsi="Wingdings" w:hint="default"/>
+      </w:rPr>
+    </w:lvl>
+  </w:abstractNum>
+  <w:abstractNum w:abstractNumId="1" w15:restartNumberingAfterBreak="0">
     <w:nsid w:val="427F50D7"/>
     <w:multiLevelType w:val="hybridMultilevel"/>
     <w:tmpl w:val="2B98D5BA"/>
@@ -3995,7 +4579,7 @@
       </w:rPr>
     </w:lvl>
   </w:abstractNum>
-  <w:abstractNum w:abstractNumId="1" w15:restartNumberingAfterBreak="0">
+  <w:abstractNum w:abstractNumId="2" w15:restartNumberingAfterBreak="0">
     <w:nsid w:val="702E57A0"/>
     <w:multiLevelType w:val="hybridMultilevel"/>
     <w:tmpl w:val="E05A5A96"/>
@@ -4108,7 +4692,7 @@
       </w:rPr>
     </w:lvl>
   </w:abstractNum>
-  <w:abstractNum w:abstractNumId="2" w15:restartNumberingAfterBreak="0">
+  <w:abstractNum w:abstractNumId="3" w15:restartNumberingAfterBreak="0">
     <w:nsid w:val="7EC46F67"/>
     <w:multiLevelType w:val="multilevel"/>
     <w:tmpl w:val="16F65C54"/>
@@ -4195,12 +4779,15 @@
     </w:lvl>
   </w:abstractNum>
   <w:num w:numId="1" w16cid:durableId="2000696019">
+    <w:abstractNumId w:val="3"/>
+  </w:num>
+  <w:num w:numId="2" w16cid:durableId="1988388637">
     <w:abstractNumId w:val="2"/>
   </w:num>
-  <w:num w:numId="2" w16cid:durableId="1988388637">
+  <w:num w:numId="3" w16cid:durableId="1276907191">
     <w:abstractNumId w:val="1"/>
   </w:num>
-  <w:num w:numId="3" w16cid:durableId="1276907191">
+  <w:num w:numId="4" w16cid:durableId="906496333">
     <w:abstractNumId w:val="0"/>
   </w:num>
 </w:numbering>

</xml_diff>